<commit_message>
Added face detection theory
</commit_message>
<xml_diff>
--- a/СБТ курсова Работа.docx
+++ b/СБТ курсова Работа.docx
@@ -26,7 +26,7 @@
           <w:lang w:eastAsia="bg-BG"/>
         </w:rPr>
         <w:drawing>
-          <wp:anchor distT="0" distB="0" distL="114300" distR="114300" simplePos="0" relativeHeight="251671552" behindDoc="1" locked="0" layoutInCell="1" allowOverlap="1" wp14:anchorId="5EE78198" wp14:editId="67F2DF98">
+          <wp:anchor distT="0" distB="0" distL="114300" distR="114300" simplePos="0" relativeHeight="251670528" behindDoc="1" locked="0" layoutInCell="1" allowOverlap="1" wp14:anchorId="5EE78198" wp14:editId="3134FA43">
             <wp:simplePos x="0" y="0"/>
             <wp:positionH relativeFrom="column">
               <wp:posOffset>-55245</wp:posOffset>
@@ -1382,9 +1382,11 @@
     <w:p>
       <w:pPr>
         <w:pStyle w:val="Heading1"/>
-        <w:rPr>
-          <w:lang w:val="ru-RU"/>
-        </w:rPr>
+        <w:numPr>
+          <w:ilvl w:val="0"/>
+          <w:numId w:val="0"/>
+        </w:numPr>
+        <w:ind w:left="360"/>
       </w:pPr>
       <w:bookmarkStart w:id="1" w:name="_Toc92129602"/>
       <w:r>
@@ -1392,6 +1394,13 @@
         <w:t>Задание</w:t>
       </w:r>
       <w:bookmarkEnd w:id="1"/>
+    </w:p>
+    <w:p>
+      <w:pPr>
+        <w:rPr>
+          <w:lang w:eastAsia="bg-BG"/>
+        </w:rPr>
+      </w:pPr>
     </w:p>
     <w:p>
       <w:pPr>
@@ -1424,6 +1433,11 @@
         <w:p>
           <w:pPr>
             <w:pStyle w:val="Heading1"/>
+            <w:numPr>
+              <w:ilvl w:val="0"/>
+              <w:numId w:val="0"/>
+            </w:numPr>
+            <w:ind w:left="360"/>
             <w:rPr>
               <w:rStyle w:val="Heading1Char"/>
             </w:rPr>
@@ -2734,6 +2748,11 @@
     <w:p>
       <w:pPr>
         <w:pStyle w:val="Heading1"/>
+        <w:numPr>
+          <w:ilvl w:val="0"/>
+          <w:numId w:val="0"/>
+        </w:numPr>
+        <w:ind w:left="360"/>
       </w:pPr>
       <w:bookmarkStart w:id="3" w:name="_Toc92129604"/>
       <w:r>
@@ -3540,7 +3559,7 @@
           <w:noProof/>
         </w:rPr>
         <w:drawing>
-          <wp:anchor distT="0" distB="0" distL="114300" distR="114300" simplePos="0" relativeHeight="251644928" behindDoc="1" locked="0" layoutInCell="1" allowOverlap="1" wp14:anchorId="39DA7D03" wp14:editId="6B78B909">
+          <wp:anchor distT="0" distB="0" distL="114300" distR="114300" simplePos="0" relativeHeight="251644928" behindDoc="1" locked="0" layoutInCell="1" allowOverlap="1" wp14:anchorId="39DA7D03" wp14:editId="5871AC83">
             <wp:simplePos x="0" y="0"/>
             <wp:positionH relativeFrom="column">
               <wp:posOffset>761365</wp:posOffset>
@@ -4763,27 +4782,6 @@
         </w:pict>
       </w:r>
       <w:r>
-        <w:t>Гл</w:t>
-      </w:r>
-      <w:r>
-        <w:t>a</w:t>
-      </w:r>
-      <w:r>
-        <w:t>в</w:t>
-      </w:r>
-      <w:r>
-        <w:t>a</w:t>
-      </w:r>
-      <w:r>
-        <w:t xml:space="preserve"> </w:t>
-      </w:r>
-      <w:r>
-        <w:t>1</w:t>
-      </w:r>
-      <w:r>
-        <w:t xml:space="preserve">: </w:t>
-      </w:r>
-      <w:r>
         <w:t>Тeoрeтичнa чacт</w:t>
       </w:r>
       <w:bookmarkEnd w:id="4"/>
@@ -4799,9 +4797,6 @@
       </w:pPr>
       <w:bookmarkStart w:id="5" w:name="_Hlk75080914"/>
       <w:bookmarkStart w:id="6" w:name="_Toc92129606"/>
-      <w:r>
-        <w:t>1.1</w:t>
-      </w:r>
       <w:r>
         <w:t xml:space="preserve"> </w:t>
       </w:r>
@@ -5525,7 +5520,7 @@
           <w:lang w:eastAsia="zh-CN"/>
         </w:rPr>
         <w:drawing>
-          <wp:anchor distT="0" distB="0" distL="114300" distR="114300" simplePos="0" relativeHeight="251649024" behindDoc="0" locked="0" layoutInCell="1" allowOverlap="1" wp14:anchorId="3BED9B91" wp14:editId="115F80EA">
+          <wp:anchor distT="0" distB="0" distL="114300" distR="114300" simplePos="0" relativeHeight="251649024" behindDoc="0" locked="0" layoutInCell="1" allowOverlap="1" wp14:anchorId="3BED9B91" wp14:editId="1BF40511">
             <wp:simplePos x="0" y="0"/>
             <wp:positionH relativeFrom="margin">
               <wp:align>center</wp:align>
@@ -5598,7 +5593,7 @@
           <w:lang w:bidi="en-US"/>
         </w:rPr>
         <w:lastRenderedPageBreak/>
-        <w:t xml:space="preserve">1.2 </w:t>
+        <w:t xml:space="preserve"> </w:t>
       </w:r>
       <w:proofErr w:type="spellStart"/>
       <w:r>
@@ -6997,7 +6992,7 @@
           <w:lang w:bidi="en-US"/>
         </w:rPr>
         <w:drawing>
-          <wp:inline distT="0" distB="0" distL="0" distR="0" wp14:anchorId="2C104D18" wp14:editId="17E14131">
+          <wp:inline distT="0" distB="0" distL="0" distR="0" wp14:anchorId="2C104D18" wp14:editId="7B733118">
             <wp:extent cx="5238750" cy="3810000"/>
             <wp:effectExtent l="0" t="0" r="0" b="0"/>
             <wp:docPr id="6" name="Picture 6"/>
@@ -7671,7 +7666,7 @@
           <w:noProof/>
         </w:rPr>
         <w:drawing>
-          <wp:anchor distT="0" distB="0" distL="114300" distR="114300" simplePos="0" relativeHeight="251660288" behindDoc="0" locked="0" layoutInCell="1" allowOverlap="1" wp14:anchorId="64BBE4E8" wp14:editId="378EA069">
+          <wp:anchor distT="0" distB="0" distL="114300" distR="114300" simplePos="0" relativeHeight="251660288" behindDoc="0" locked="0" layoutInCell="1" allowOverlap="1" wp14:anchorId="64BBE4E8" wp14:editId="0D2F5058">
             <wp:simplePos x="0" y="0"/>
             <wp:positionH relativeFrom="column">
               <wp:posOffset>1250315</wp:posOffset>
@@ -7775,20 +7770,12 @@
       </w:r>
     </w:p>
     <w:p>
-      <w:proofErr w:type="spellStart"/>
       <w:r>
         <w:rPr>
           <w:lang w:bidi="en-US"/>
         </w:rPr>
         <w:lastRenderedPageBreak/>
-        <w:t>Дълбоките</w:t>
-      </w:r>
-      <w:proofErr w:type="spellEnd"/>
-      <w:r>
-        <w:rPr>
-          <w:lang w:bidi="en-US"/>
-        </w:rPr>
-        <w:t xml:space="preserve"> мрежи се нуждаят от голямо количество данни за обучение, за да </w:t>
+        <w:t xml:space="preserve">Дълбоките мрежи се нуждаят от голямо количество данни за обучение, за да </w:t>
       </w:r>
       <w:r>
         <w:t>постигнат добра производителност. За да се създаде мощен класификатор на изображения, използвайки много малко данни за обучение, обикновено се изисква подобряване на изображението, за да се повиши производителността на дълбоките мрежи. Подобряване на изображението изкуствено създава обучителни изображения чрез различни начини на обработка или комбинация от множество обработки, като произволно завъртане, изместване, срязване и обръщане и т.н.</w:t>
@@ -7806,7 +7793,7 @@
         <w:rPr>
           <w:lang w:bidi="en-US"/>
         </w:rPr>
-        <w:t>1.3 Генератор на данни за изображения</w:t>
+        <w:t xml:space="preserve"> Генератор на данни за изображения</w:t>
       </w:r>
       <w:r>
         <w:rPr>
@@ -8728,7 +8715,7 @@
           <w:lang w:bidi="en-US"/>
         </w:rPr>
         <w:drawing>
-          <wp:anchor distT="0" distB="0" distL="114300" distR="114300" simplePos="0" relativeHeight="251653120" behindDoc="1" locked="0" layoutInCell="1" allowOverlap="1" wp14:anchorId="75136F4D" wp14:editId="75ACAB0B">
+          <wp:anchor distT="0" distB="0" distL="114300" distR="114300" simplePos="0" relativeHeight="251653120" behindDoc="1" locked="0" layoutInCell="1" allowOverlap="1" wp14:anchorId="75136F4D" wp14:editId="6B2A05BA">
             <wp:simplePos x="0" y="0"/>
             <wp:positionH relativeFrom="margin">
               <wp:align>center</wp:align>
@@ -12155,7 +12142,7 @@
         </w:rPr>
         <w:lastRenderedPageBreak/>
         <w:drawing>
-          <wp:inline distT="0" distB="0" distL="0" distR="0" wp14:anchorId="7FA877C9" wp14:editId="7C2AA919">
+          <wp:inline distT="0" distB="0" distL="0" distR="0" wp14:anchorId="7FA877C9" wp14:editId="462A8E88">
             <wp:extent cx="3486150" cy="2400300"/>
             <wp:effectExtent l="0" t="0" r="0" b="0"/>
             <wp:docPr id="11" name="Picture 11" descr="A collage of a cat&#10;&#10;Description automatically generated with medium confidence"/>
@@ -12363,7 +12350,7 @@
           <w:noProof/>
         </w:rPr>
         <w:drawing>
-          <wp:anchor distT="0" distB="0" distL="114300" distR="114300" simplePos="0" relativeHeight="251657216" behindDoc="0" locked="0" layoutInCell="1" allowOverlap="1" wp14:anchorId="42DB2E1E" wp14:editId="0BA617B3">
+          <wp:anchor distT="0" distB="0" distL="114300" distR="114300" simplePos="0" relativeHeight="251657216" behindDoc="0" locked="0" layoutInCell="1" allowOverlap="1" wp14:anchorId="42DB2E1E" wp14:editId="69AAC8DA">
             <wp:simplePos x="0" y="0"/>
             <wp:positionH relativeFrom="column">
               <wp:posOffset>1053465</wp:posOffset>
@@ -12795,7 +12782,7 @@
           <w:lang w:bidi="en-US"/>
         </w:rPr>
         <w:drawing>
-          <wp:anchor distT="0" distB="0" distL="114300" distR="114300" simplePos="0" relativeHeight="251664384" behindDoc="0" locked="0" layoutInCell="1" allowOverlap="1" wp14:anchorId="4037EB84" wp14:editId="7DE7EBFD">
+          <wp:anchor distT="0" distB="0" distL="114300" distR="114300" simplePos="0" relativeHeight="251664384" behindDoc="0" locked="0" layoutInCell="1" allowOverlap="1" wp14:anchorId="4037EB84" wp14:editId="57E83E0B">
             <wp:simplePos x="0" y="0"/>
             <wp:positionH relativeFrom="column">
               <wp:posOffset>964565</wp:posOffset>
@@ -13427,7 +13414,7 @@
           <w:lang w:bidi="en-US"/>
         </w:rPr>
         <w:drawing>
-          <wp:anchor distT="0" distB="0" distL="114300" distR="114300" simplePos="0" relativeHeight="251669504" behindDoc="1" locked="0" layoutInCell="1" allowOverlap="1" wp14:anchorId="682978A8" wp14:editId="4555516E">
+          <wp:anchor distT="0" distB="0" distL="114300" distR="114300" simplePos="0" relativeHeight="251668480" behindDoc="1" locked="0" layoutInCell="1" allowOverlap="1" wp14:anchorId="682978A8" wp14:editId="03A10697">
             <wp:simplePos x="0" y="0"/>
             <wp:positionH relativeFrom="margin">
               <wp:align>right</wp:align>
@@ -13866,7 +13853,7 @@
     <w:p>
       <w:pPr>
         <w:pStyle w:val="Heading1"/>
-        <w:ind w:left="284" w:right="190" w:hanging="710"/>
+        <w:jc w:val="both"/>
         <w:rPr>
           <w:lang w:bidi="en-US"/>
         </w:rPr>
@@ -13877,43 +13864,7 @@
           <w:lang w:val="ru-RU" w:bidi="en-US"/>
         </w:rPr>
         <w:lastRenderedPageBreak/>
-        <w:t>Гл</w:t>
-      </w:r>
-      <w:r>
-        <w:rPr>
-          <w:lang w:bidi="en-US"/>
-        </w:rPr>
-        <w:t>a</w:t>
-      </w:r>
-      <w:r>
-        <w:rPr>
-          <w:lang w:val="ru-RU" w:bidi="en-US"/>
-        </w:rPr>
-        <w:t>в</w:t>
-      </w:r>
-      <w:r>
-        <w:rPr>
-          <w:lang w:bidi="en-US"/>
-        </w:rPr>
-        <w:t>a</w:t>
-      </w:r>
-      <w:r>
-        <w:rPr>
-          <w:lang w:val="ru-RU" w:bidi="en-US"/>
-        </w:rPr>
-        <w:t xml:space="preserve"> </w:t>
-      </w:r>
-      <w:r>
-        <w:rPr>
-          <w:lang w:val="ru-RU" w:bidi="en-US"/>
-        </w:rPr>
-        <w:t>2</w:t>
-      </w:r>
-      <w:r>
-        <w:rPr>
-          <w:lang w:val="ru-RU" w:bidi="en-US"/>
-        </w:rPr>
-        <w:t xml:space="preserve">: </w:t>
+        <w:t xml:space="preserve"> </w:t>
       </w:r>
       <w:r>
         <w:rPr>
@@ -14131,97 +14082,1832 @@
           </v:shape>
         </w:pict>
       </w:r>
+      <w:r>
+        <w:rPr>
+          <w:lang w:eastAsia="bg-BG" w:bidi="en-US"/>
+        </w:rPr>
+        <w:t>Една система за разпознаване на лице в реално време може генерално да се раздели на два компонента:</w:t>
+      </w:r>
     </w:p>
     <w:p>
       <w:pPr>
+        <w:pStyle w:val="ListParagraph"/>
+        <w:numPr>
+          <w:ilvl w:val="0"/>
+          <w:numId w:val="28"/>
+        </w:numPr>
         <w:rPr>
           <w:lang w:eastAsia="bg-BG" w:bidi="en-US"/>
         </w:rPr>
       </w:pPr>
+      <w:r>
+        <w:rPr>
+          <w:lang w:eastAsia="bg-BG" w:bidi="en-US"/>
+        </w:rPr>
+        <w:t>Детекция на лице в текущото изображение</w:t>
+      </w:r>
     </w:p>
     <w:p>
       <w:pPr>
-        <w:rPr>
-          <w:lang w:val="ru-RU" w:bidi="en-US"/>
-        </w:rPr>
-      </w:pPr>
+        <w:pStyle w:val="ListParagraph"/>
+        <w:numPr>
+          <w:ilvl w:val="0"/>
+          <w:numId w:val="28"/>
+        </w:numPr>
+        <w:rPr>
+          <w:lang w:eastAsia="bg-BG" w:bidi="en-US"/>
+        </w:rPr>
+      </w:pPr>
+      <w:r>
+        <w:rPr>
+          <w:lang w:eastAsia="bg-BG" w:bidi="en-US"/>
+        </w:rPr>
+        <w:t xml:space="preserve">Разпознаване на лицето в </w:t>
+      </w:r>
+      <w:proofErr w:type="spellStart"/>
+      <w:r>
+        <w:rPr>
+          <w:lang w:eastAsia="bg-BG" w:bidi="en-US"/>
+        </w:rPr>
+        <w:t>изображениет</w:t>
+      </w:r>
+      <w:proofErr w:type="spellEnd"/>
     </w:p>
     <w:p>
       <w:pPr>
         <w:rPr>
-          <w:lang w:val="ru-RU" w:bidi="en-US"/>
-        </w:rPr>
-      </w:pPr>
+          <w:lang w:eastAsia="bg-BG" w:bidi="en-US"/>
+        </w:rPr>
+      </w:pPr>
+      <w:r>
+        <w:rPr>
+          <w:lang w:eastAsia="bg-BG" w:bidi="en-US"/>
+        </w:rPr>
+        <w:t xml:space="preserve">Разделението на двата процеса помага за </w:t>
+      </w:r>
+      <w:proofErr w:type="spellStart"/>
+      <w:r>
+        <w:rPr>
+          <w:lang w:eastAsia="bg-BG" w:bidi="en-US"/>
+        </w:rPr>
+        <w:t>бързотодействието</w:t>
+      </w:r>
+      <w:proofErr w:type="spellEnd"/>
+      <w:r>
+        <w:rPr>
+          <w:lang w:eastAsia="bg-BG" w:bidi="en-US"/>
+        </w:rPr>
+        <w:t xml:space="preserve"> на системата. Процесът по </w:t>
+      </w:r>
+      <w:proofErr w:type="spellStart"/>
+      <w:r>
+        <w:rPr>
+          <w:lang w:eastAsia="bg-BG" w:bidi="en-US"/>
+        </w:rPr>
+        <w:t>детектиране</w:t>
+      </w:r>
+      <w:proofErr w:type="spellEnd"/>
+      <w:r>
+        <w:rPr>
+          <w:lang w:eastAsia="bg-BG" w:bidi="en-US"/>
+        </w:rPr>
+        <w:t xml:space="preserve"> може бързо да премахне изображенията които не съдържат лица. Другата функция на процесът на детекцията е да определи </w:t>
+      </w:r>
+      <w:proofErr w:type="spellStart"/>
+      <w:r>
+        <w:rPr>
+          <w:lang w:eastAsia="bg-BG" w:bidi="en-US"/>
+        </w:rPr>
+        <w:t>положенеито</w:t>
+      </w:r>
+      <w:proofErr w:type="spellEnd"/>
+      <w:r>
+        <w:rPr>
+          <w:lang w:eastAsia="bg-BG" w:bidi="en-US"/>
+        </w:rPr>
+        <w:t xml:space="preserve"> на лицето в изображението и по този начин да се подаде към разпознаващото устройство само участъка от изображението в което се намира лицето. </w:t>
+      </w:r>
     </w:p>
     <w:p>
       <w:pPr>
-        <w:rPr>
-          <w:lang w:val="ru-RU" w:bidi="en-US"/>
-        </w:rPr>
-      </w:pPr>
+        <w:pStyle w:val="Heading2"/>
+        <w:rPr>
+          <w:lang w:val="bg-BG" w:eastAsia="bg-BG" w:bidi="en-US"/>
+        </w:rPr>
+      </w:pPr>
+      <w:r>
+        <w:rPr>
+          <w:lang w:eastAsia="bg-BG" w:bidi="en-US"/>
+        </w:rPr>
+        <w:t xml:space="preserve"> </w:t>
+      </w:r>
+      <w:r>
+        <w:rPr>
+          <w:lang w:eastAsia="bg-BG" w:bidi="en-US"/>
+        </w:rPr>
+        <w:t>Детекция на лице</w:t>
+      </w:r>
     </w:p>
     <w:p>
       <w:pPr>
         <w:rPr>
-          <w:lang w:val="ru-RU"/>
-        </w:rPr>
-      </w:pPr>
+          <w:lang w:eastAsia="bg-BG" w:bidi="en-US"/>
+        </w:rPr>
+      </w:pPr>
+      <w:r>
+        <w:rPr>
+          <w:lang w:eastAsia="bg-BG" w:bidi="en-US"/>
+        </w:rPr>
+        <w:t xml:space="preserve">За детекцията ще се използва подходът на Виола Джонс. Това е абстрактен подход който се използва за бързо </w:t>
+      </w:r>
+      <w:proofErr w:type="spellStart"/>
+      <w:r>
+        <w:rPr>
+          <w:lang w:eastAsia="bg-BG" w:bidi="en-US"/>
+        </w:rPr>
+        <w:t>детектиране</w:t>
+      </w:r>
+      <w:proofErr w:type="spellEnd"/>
+      <w:r>
+        <w:rPr>
+          <w:lang w:eastAsia="bg-BG" w:bidi="en-US"/>
+        </w:rPr>
+        <w:t xml:space="preserve"> и локализиране на обект в </w:t>
+      </w:r>
+      <w:r>
+        <w:rPr>
+          <w:lang w:val="ru-RU" w:eastAsia="bg-BG" w:bidi="en-US"/>
+        </w:rPr>
+        <w:t>2</w:t>
+      </w:r>
+      <w:r>
+        <w:rPr>
+          <w:lang w:val="en-US" w:eastAsia="bg-BG" w:bidi="en-US"/>
+        </w:rPr>
+        <w:t>D</w:t>
+      </w:r>
+      <w:r>
+        <w:rPr>
+          <w:lang w:val="ru-RU" w:eastAsia="bg-BG" w:bidi="en-US"/>
+        </w:rPr>
+        <w:t xml:space="preserve"> </w:t>
+      </w:r>
+      <w:r>
+        <w:rPr>
+          <w:lang w:eastAsia="bg-BG" w:bidi="en-US"/>
+        </w:rPr>
+        <w:t>изображение.</w:t>
+      </w:r>
     </w:p>
     <w:p>
       <w:pPr>
         <w:rPr>
-          <w:lang w:val="ru-RU"/>
-        </w:rPr>
-      </w:pPr>
+          <w:lang w:eastAsia="ja-JP" w:bidi="he-IL"/>
+        </w:rPr>
+      </w:pPr>
+      <w:r>
+        <w:rPr>
+          <w:lang w:eastAsia="ja-JP" w:bidi="he-IL"/>
+        </w:rPr>
+        <w:t>Хар за характеристично-базиран каскаден класификатор е метод от машинното обучение където класифицираща функция се обучава с голям брой позитивни и негативни изображения. След обучението на функцията може да се подаде изображение и тя да определи дали изображението проявява всички или част признаците за които функцията е обучена. Този метод е публикуване от Пол Виола и Михаил Джоунс през 2001 в списанието "Rapid Object Detection using a Boosted Cascade of Simple Features".</w:t>
+      </w:r>
     </w:p>
     <w:p>
       <w:pPr>
-        <w:rPr>
-          <w:lang w:val="ru-RU"/>
-        </w:rPr>
-      </w:pPr>
-      <w:r>
-        <w:rPr>
-          <w:lang w:val="ru-RU"/>
-        </w:rPr>
-        <w:br w:type="page"/>
+        <w:pStyle w:val="Heading3"/>
+        <w:rPr>
+          <w:lang w:bidi="en-US"/>
+        </w:rPr>
+      </w:pPr>
+      <w:r>
+        <w:rPr>
+          <w:lang w:bidi="en-US"/>
+        </w:rPr>
+        <w:t>Признаци на Хаара</w:t>
       </w:r>
     </w:p>
     <w:p>
       <w:pPr>
         <w:rPr>
-          <w:lang w:val="ru-RU"/>
-        </w:rPr>
-      </w:pPr>
+          <w:lang w:eastAsia="ja-JP" w:bidi="he-IL"/>
+        </w:rPr>
+      </w:pPr>
+      <w:r>
+        <w:rPr>
+          <w:lang w:eastAsia="ja-JP" w:bidi="he-IL"/>
+        </w:rPr>
+        <w:t xml:space="preserve">Идеята тук е да се извлекат признаци от даденото изображение, тези признаци да се сравнят с вече съществуващи признаци на човешки лица и по този начин да се определи дали и къде в даденото изображение се среща човешко лице. За тази цел се използват "признаци на Хаара". Това е метод за съставяне на кърнели или филтри с определени </w:t>
+      </w:r>
+      <w:r>
+        <w:rPr>
+          <w:lang w:eastAsia="ja-JP" w:bidi="he-IL"/>
+        </w:rPr>
+        <w:lastRenderedPageBreak/>
+        <w:t>размер и форма с които да се открият признаци в разпределението на яркостта в изображението. По този начин могат да се засекат и математически да се определят  форми и контури в изображението като положението на носа, устни, вежди, очи и други подобни признаци. Предложен е от Алфред Хаара през 1909 година. Изчисляват се подобно на конволиционен кърнел. Има много филтри за извличане на признаци на Хаара но основните са:</w:t>
+      </w:r>
     </w:p>
     <w:p>
       <w:pPr>
-        <w:rPr>
-          <w:lang w:val="ru-RU"/>
-        </w:rPr>
-      </w:pPr>
-      <w:r>
-        <w:rPr>
-          <w:lang w:val="ru-RU"/>
-        </w:rPr>
-        <w:br w:type="page"/>
+        <w:keepNext/>
+        <w:jc w:val="center"/>
+      </w:pPr>
+      <w:r>
+        <w:rPr>
+          <w:noProof/>
+          <w:lang w:val="ru-RU" w:eastAsia="bg-BG" w:bidi="en-US"/>
+        </w:rPr>
+        <w:drawing>
+          <wp:inline distT="0" distB="0" distL="0" distR="0" wp14:anchorId="15C44C93" wp14:editId="5386731F">
+            <wp:extent cx="2523490" cy="1082675"/>
+            <wp:effectExtent l="0" t="0" r="0" b="0"/>
+            <wp:docPr id="23" name="Picture 23" descr="A picture containing graphical user interface&#10;&#10;Description automatically generated"/>
+            <wp:cNvGraphicFramePr>
+              <a:graphicFrameLocks xmlns:a="http://schemas.openxmlformats.org/drawingml/2006/main" noChangeAspect="1"/>
+            </wp:cNvGraphicFramePr>
+            <a:graphic xmlns:a="http://schemas.openxmlformats.org/drawingml/2006/main">
+              <a:graphicData uri="http://schemas.openxmlformats.org/drawingml/2006/picture">
+                <pic:pic xmlns:pic="http://schemas.openxmlformats.org/drawingml/2006/picture">
+                  <pic:nvPicPr>
+                    <pic:cNvPr id="23" name="Picture 23" descr="A picture containing graphical user interface&#10;&#10;Description automatically generated"/>
+                    <pic:cNvPicPr>
+                      <a:picLocks noChangeAspect="1" noChangeArrowheads="1"/>
+                    </pic:cNvPicPr>
+                  </pic:nvPicPr>
+                  <pic:blipFill>
+                    <a:blip r:embed="rId19">
+                      <a:extLst>
+                        <a:ext uri="{28A0092B-C50C-407E-A947-70E740481C1C}">
+                          <a14:useLocalDpi xmlns:a14="http://schemas.microsoft.com/office/drawing/2010/main" val="0"/>
+                        </a:ext>
+                      </a:extLst>
+                    </a:blip>
+                    <a:srcRect/>
+                    <a:stretch>
+                      <a:fillRect/>
+                    </a:stretch>
+                  </pic:blipFill>
+                  <pic:spPr bwMode="auto">
+                    <a:xfrm>
+                      <a:off x="0" y="0"/>
+                      <a:ext cx="2523490" cy="1082675"/>
+                    </a:xfrm>
+                    <a:prstGeom prst="rect">
+                      <a:avLst/>
+                    </a:prstGeom>
+                    <a:noFill/>
+                    <a:ln>
+                      <a:noFill/>
+                    </a:ln>
+                  </pic:spPr>
+                </pic:pic>
+              </a:graphicData>
+            </a:graphic>
+          </wp:inline>
+        </w:drawing>
       </w:r>
     </w:p>
     <w:p>
       <w:pPr>
+        <w:pStyle w:val="Caption"/>
+        <w:rPr>
+          <w:lang w:val="ru-RU" w:eastAsia="ja-JP" w:bidi="he-IL"/>
+        </w:rPr>
+      </w:pPr>
+      <w:r>
+        <w:t xml:space="preserve">Фиг. </w:t>
+      </w:r>
+      <w:r>
+        <w:fldChar w:fldCharType="begin"/>
+      </w:r>
+      <w:r>
+        <w:instrText xml:space="preserve"> SEQ Фиг. \* ARABIC </w:instrText>
+      </w:r>
+      <w:r>
+        <w:fldChar w:fldCharType="separate"/>
+      </w:r>
+      <w:r>
+        <w:rPr>
+          <w:noProof/>
+        </w:rPr>
+        <w:t>10</w:t>
+      </w:r>
+      <w:r>
+        <w:fldChar w:fldCharType="end"/>
+      </w:r>
+      <w:r>
+        <w:t xml:space="preserve"> - </w:t>
+      </w:r>
+      <w:r>
+        <w:t>Признак по ръб (</w:t>
+      </w:r>
+      <w:proofErr w:type="spellStart"/>
+      <w:r>
+        <w:t>Edge</w:t>
+      </w:r>
+      <w:proofErr w:type="spellEnd"/>
+      <w:r>
+        <w:t xml:space="preserve"> </w:t>
+      </w:r>
+      <w:proofErr w:type="spellStart"/>
+      <w:r>
+        <w:t>feature</w:t>
+      </w:r>
+      <w:proofErr w:type="spellEnd"/>
+      <w:r>
+        <w:t>)</w:t>
+      </w:r>
+    </w:p>
+    <w:p>
+      <w:pPr>
+        <w:rPr>
+          <w:lang w:eastAsia="ja-JP" w:bidi="he-IL"/>
+        </w:rPr>
+      </w:pPr>
+      <w:r>
+        <w:rPr>
+          <w:lang w:eastAsia="ja-JP" w:bidi="he-IL"/>
+        </w:rPr>
+        <w:t>При този кърнел се събират се стойностите на пикселите попадащи под белият правоъгълник и  се изважда сборът на пикселите от черният правоъгълник. Големината на кърнела може да варира от 4 пиксела до това да обхваща цялото изображение.</w:t>
+      </w:r>
+    </w:p>
+    <w:p>
+      <w:pPr>
+        <w:rPr>
+          <w:lang w:eastAsia="ja-JP" w:bidi="he-IL"/>
+        </w:rPr>
+      </w:pPr>
+      <w:r>
+        <w:rPr>
+          <w:lang w:eastAsia="ja-JP" w:bidi="he-IL"/>
+        </w:rPr>
+        <w:t> </w:t>
+      </w:r>
+    </w:p>
+    <w:p>
+      <w:pPr>
+        <w:keepNext/>
+        <w:jc w:val="center"/>
+      </w:pPr>
+      <w:r>
+        <w:rPr>
+          <w:noProof/>
+          <w:lang w:val="ru-RU" w:eastAsia="bg-BG" w:bidi="en-US"/>
+        </w:rPr>
+        <w:drawing>
+          <wp:inline distT="0" distB="0" distL="0" distR="0" wp14:anchorId="26BA6857" wp14:editId="67FB42CD">
+            <wp:extent cx="2896870" cy="1302385"/>
+            <wp:effectExtent l="0" t="0" r="0" b="0"/>
+            <wp:docPr id="22" name="Picture 22"/>
+            <wp:cNvGraphicFramePr>
+              <a:graphicFrameLocks xmlns:a="http://schemas.openxmlformats.org/drawingml/2006/main" noChangeAspect="1"/>
+            </wp:cNvGraphicFramePr>
+            <a:graphic xmlns:a="http://schemas.openxmlformats.org/drawingml/2006/main">
+              <a:graphicData uri="http://schemas.openxmlformats.org/drawingml/2006/picture">
+                <pic:pic xmlns:pic="http://schemas.openxmlformats.org/drawingml/2006/picture">
+                  <pic:nvPicPr>
+                    <pic:cNvPr id="0" name="Picture 32"/>
+                    <pic:cNvPicPr>
+                      <a:picLocks noChangeAspect="1" noChangeArrowheads="1"/>
+                    </pic:cNvPicPr>
+                  </pic:nvPicPr>
+                  <pic:blipFill>
+                    <a:blip r:embed="rId20">
+                      <a:extLst>
+                        <a:ext uri="{28A0092B-C50C-407E-A947-70E740481C1C}">
+                          <a14:useLocalDpi xmlns:a14="http://schemas.microsoft.com/office/drawing/2010/main" val="0"/>
+                        </a:ext>
+                      </a:extLst>
+                    </a:blip>
+                    <a:srcRect/>
+                    <a:stretch>
+                      <a:fillRect/>
+                    </a:stretch>
+                  </pic:blipFill>
+                  <pic:spPr bwMode="auto">
+                    <a:xfrm>
+                      <a:off x="0" y="0"/>
+                      <a:ext cx="2896870" cy="1302385"/>
+                    </a:xfrm>
+                    <a:prstGeom prst="rect">
+                      <a:avLst/>
+                    </a:prstGeom>
+                    <a:noFill/>
+                    <a:ln>
+                      <a:noFill/>
+                    </a:ln>
+                  </pic:spPr>
+                </pic:pic>
+              </a:graphicData>
+            </a:graphic>
+          </wp:inline>
+        </w:drawing>
+      </w:r>
+    </w:p>
+    <w:p>
+      <w:pPr>
+        <w:pStyle w:val="Caption"/>
+        <w:rPr>
+          <w:lang w:val="ru-RU" w:eastAsia="ja-JP" w:bidi="he-IL"/>
+        </w:rPr>
+      </w:pPr>
+      <w:r>
+        <w:t xml:space="preserve">Фиг. </w:t>
+      </w:r>
+      <w:r>
+        <w:fldChar w:fldCharType="begin"/>
+      </w:r>
+      <w:r>
+        <w:instrText xml:space="preserve"> SEQ Фиг. \* ARABIC </w:instrText>
+      </w:r>
+      <w:r>
+        <w:fldChar w:fldCharType="separate"/>
+      </w:r>
+      <w:r>
+        <w:rPr>
+          <w:noProof/>
+        </w:rPr>
+        <w:t>11</w:t>
+      </w:r>
+      <w:r>
+        <w:fldChar w:fldCharType="end"/>
+      </w:r>
+      <w:r>
+        <w:t xml:space="preserve">- </w:t>
+      </w:r>
+      <w:r>
+        <w:t>Признак по линия (</w:t>
+      </w:r>
+      <w:proofErr w:type="spellStart"/>
+      <w:r>
+        <w:t>Line</w:t>
+      </w:r>
+      <w:proofErr w:type="spellEnd"/>
+      <w:r>
+        <w:t xml:space="preserve"> </w:t>
+      </w:r>
+      <w:proofErr w:type="spellStart"/>
+      <w:r>
+        <w:t>feature</w:t>
+      </w:r>
+      <w:proofErr w:type="spellEnd"/>
+      <w:r>
+        <w:t>)</w:t>
+      </w:r>
+    </w:p>
+    <w:p>
+      <w:pPr>
+        <w:rPr>
+          <w:lang w:eastAsia="ja-JP" w:bidi="he-IL"/>
+        </w:rPr>
+      </w:pPr>
+      <w:r>
+        <w:rPr>
+          <w:lang w:eastAsia="ja-JP" w:bidi="he-IL"/>
+        </w:rPr>
+        <w:t>Подобно на миналото но тук се събират стойностите на пикселите от 2та бели правоъгълника и се изважда сборът от пикселите под черният правоъгълник.</w:t>
+      </w:r>
+    </w:p>
+    <w:p>
+      <w:pPr>
+        <w:keepNext/>
+        <w:jc w:val="center"/>
+      </w:pPr>
+      <w:r>
+        <w:rPr>
+          <w:noProof/>
+          <w:lang w:val="ru-RU" w:eastAsia="bg-BG" w:bidi="en-US"/>
+        </w:rPr>
+        <w:lastRenderedPageBreak/>
+        <w:drawing>
+          <wp:inline distT="0" distB="0" distL="0" distR="0" wp14:anchorId="58418947" wp14:editId="2D3EAACF">
+            <wp:extent cx="1272540" cy="1192530"/>
+            <wp:effectExtent l="0" t="0" r="0" b="0"/>
+            <wp:docPr id="21" name="Picture 21" descr="Square&#10;&#10;Description automatically generated with medium confidence"/>
+            <wp:cNvGraphicFramePr>
+              <a:graphicFrameLocks xmlns:a="http://schemas.openxmlformats.org/drawingml/2006/main" noChangeAspect="1"/>
+            </wp:cNvGraphicFramePr>
+            <a:graphic xmlns:a="http://schemas.openxmlformats.org/drawingml/2006/main">
+              <a:graphicData uri="http://schemas.openxmlformats.org/drawingml/2006/picture">
+                <pic:pic xmlns:pic="http://schemas.openxmlformats.org/drawingml/2006/picture">
+                  <pic:nvPicPr>
+                    <pic:cNvPr id="21" name="Picture 21" descr="Square&#10;&#10;Description automatically generated with medium confidence"/>
+                    <pic:cNvPicPr>
+                      <a:picLocks noChangeAspect="1" noChangeArrowheads="1"/>
+                    </pic:cNvPicPr>
+                  </pic:nvPicPr>
+                  <pic:blipFill>
+                    <a:blip r:embed="rId21">
+                      <a:extLst>
+                        <a:ext uri="{28A0092B-C50C-407E-A947-70E740481C1C}">
+                          <a14:useLocalDpi xmlns:a14="http://schemas.microsoft.com/office/drawing/2010/main" val="0"/>
+                        </a:ext>
+                      </a:extLst>
+                    </a:blip>
+                    <a:srcRect/>
+                    <a:stretch>
+                      <a:fillRect/>
+                    </a:stretch>
+                  </pic:blipFill>
+                  <pic:spPr bwMode="auto">
+                    <a:xfrm>
+                      <a:off x="0" y="0"/>
+                      <a:ext cx="1272540" cy="1192530"/>
+                    </a:xfrm>
+                    <a:prstGeom prst="rect">
+                      <a:avLst/>
+                    </a:prstGeom>
+                    <a:noFill/>
+                    <a:ln>
+                      <a:noFill/>
+                    </a:ln>
+                  </pic:spPr>
+                </pic:pic>
+              </a:graphicData>
+            </a:graphic>
+          </wp:inline>
+        </w:drawing>
+      </w:r>
+    </w:p>
+    <w:p>
+      <w:pPr>
+        <w:pStyle w:val="Caption"/>
+        <w:rPr>
+          <w:lang w:eastAsia="ja-JP" w:bidi="he-IL"/>
+        </w:rPr>
+      </w:pPr>
+      <w:r>
+        <w:t xml:space="preserve">Фиг. </w:t>
+      </w:r>
+      <w:r>
+        <w:fldChar w:fldCharType="begin"/>
+      </w:r>
+      <w:r>
+        <w:instrText xml:space="preserve"> SEQ Фиг. \* ARABIC </w:instrText>
+      </w:r>
+      <w:r>
+        <w:fldChar w:fldCharType="separate"/>
+      </w:r>
+      <w:r>
+        <w:rPr>
+          <w:noProof/>
+        </w:rPr>
+        <w:t>12</w:t>
+      </w:r>
+      <w:r>
+        <w:fldChar w:fldCharType="end"/>
+      </w:r>
+      <w:r>
+        <w:t xml:space="preserve"> - </w:t>
+      </w:r>
+      <w:r>
+        <w:t>Признак с 4 правоъгълника (</w:t>
+      </w:r>
+      <w:proofErr w:type="spellStart"/>
+      <w:r>
+        <w:t>four</w:t>
+      </w:r>
+      <w:proofErr w:type="spellEnd"/>
+      <w:r>
+        <w:t xml:space="preserve"> </w:t>
+      </w:r>
+      <w:proofErr w:type="spellStart"/>
+      <w:r>
+        <w:t>rectangular</w:t>
+      </w:r>
+      <w:proofErr w:type="spellEnd"/>
+      <w:r>
+        <w:t xml:space="preserve"> </w:t>
+      </w:r>
+      <w:proofErr w:type="spellStart"/>
+      <w:r>
+        <w:t>feature</w:t>
+      </w:r>
+      <w:proofErr w:type="spellEnd"/>
+      <w:r>
+        <w:t>)</w:t>
+      </w:r>
+    </w:p>
+    <w:p>
+      <w:pPr>
+        <w:rPr>
+          <w:lang w:eastAsia="ja-JP" w:bidi="he-IL"/>
+        </w:rPr>
+      </w:pPr>
+      <w:r>
+        <w:rPr>
+          <w:lang w:eastAsia="ja-JP" w:bidi="he-IL"/>
+        </w:rPr>
+        <w:t>Сборът на пикселите под белите правоъгълници се изважда от сборът на пикселите под черните правоъгълници,</w:t>
+      </w:r>
+    </w:p>
+    <w:p>
+      <w:pPr>
+        <w:rPr>
+          <w:lang w:eastAsia="ja-JP" w:bidi="he-IL"/>
+        </w:rPr>
+      </w:pPr>
+      <w:r>
+        <w:rPr>
+          <w:lang w:eastAsia="ja-JP" w:bidi="he-IL"/>
+        </w:rPr>
+        <w:t xml:space="preserve">Тъй като тези филтри могат да варират в размер и форма, извличане на признаци за всеки възможен филтър би изисквал изключителен изчислителен ресурс. Например в изображение 24х24, при използване на всички възможни комбинации за филтри, бихме получили вектор с над 160 хиляди различни признака. Нужен е алгоритъм за отделяне само на важните признаци, тези които идват от човешкото лице в изображението, и начин да се определи от кои филтри те се извличат. Затова за да се намали времето за изчисляване на признаците се използват концепции като интегрално изображение и </w:t>
+      </w:r>
+      <w:r>
+        <w:rPr>
+          <w:lang w:val="ru-RU" w:eastAsia="ja-JP" w:bidi="he-IL"/>
+        </w:rPr>
+        <w:t>"</w:t>
+      </w:r>
+      <w:r>
+        <w:rPr>
+          <w:lang w:val="en-US" w:eastAsia="ja-JP" w:bidi="he-IL"/>
+        </w:rPr>
+        <w:t>boost</w:t>
+      </w:r>
+      <w:r>
+        <w:rPr>
+          <w:lang w:val="ru-RU" w:eastAsia="ja-JP" w:bidi="he-IL"/>
+        </w:rPr>
+        <w:t xml:space="preserve">" </w:t>
+      </w:r>
+      <w:r>
+        <w:rPr>
+          <w:lang w:eastAsia="ja-JP" w:bidi="he-IL"/>
+        </w:rPr>
+        <w:t xml:space="preserve">трениращи алгоритми.  </w:t>
+      </w:r>
+    </w:p>
+    <w:p>
+      <w:pPr>
+        <w:pStyle w:val="Heading3"/>
+        <w:rPr>
+          <w:lang w:bidi="he-IL"/>
+        </w:rPr>
+      </w:pPr>
+      <w:r>
+        <w:rPr>
+          <w:lang w:bidi="he-IL"/>
+        </w:rPr>
+        <w:t>Интегрално изображение</w:t>
+      </w:r>
+    </w:p>
+    <w:p>
+      <w:pPr>
+        <w:rPr>
+          <w:lang w:bidi="he-IL"/>
+        </w:rPr>
+      </w:pPr>
+      <w:r>
+        <w:rPr>
+          <w:lang w:bidi="he-IL"/>
+        </w:rPr>
+        <w:t>Проблемът при изчисляването на признаците на Хаара е че се сумират едни и същи пиксели при прилагането на филтрите при времевата сложност за сумиране на пикселите под един правоъгълник става O(n2). Ако използваме интегрално изображение можем да намалим времето за изчисление близо до O(1).</w:t>
+      </w:r>
+    </w:p>
+    <w:p>
+      <w:pPr>
+        <w:keepNext/>
+      </w:pPr>
+      <w:r>
+        <w:rPr>
+          <w:noProof/>
+          <w:lang w:bidi="he-IL"/>
+        </w:rPr>
+        <w:lastRenderedPageBreak/>
+        <w:drawing>
+          <wp:inline distT="0" distB="0" distL="0" distR="0" wp14:anchorId="2B66B6C7" wp14:editId="582B9619">
+            <wp:extent cx="5788660" cy="2814762"/>
+            <wp:effectExtent l="0" t="0" r="0" b="0"/>
+            <wp:docPr id="26" name="Picture 26"/>
+            <wp:cNvGraphicFramePr>
+              <a:graphicFrameLocks xmlns:a="http://schemas.openxmlformats.org/drawingml/2006/main" noChangeAspect="1"/>
+            </wp:cNvGraphicFramePr>
+            <a:graphic xmlns:a="http://schemas.openxmlformats.org/drawingml/2006/main">
+              <a:graphicData uri="http://schemas.openxmlformats.org/drawingml/2006/picture">
+                <pic:pic xmlns:pic="http://schemas.openxmlformats.org/drawingml/2006/picture">
+                  <pic:nvPicPr>
+                    <pic:cNvPr id="0" name="Picture 41"/>
+                    <pic:cNvPicPr>
+                      <a:picLocks noChangeAspect="1" noChangeArrowheads="1"/>
+                    </pic:cNvPicPr>
+                  </pic:nvPicPr>
+                  <pic:blipFill rotWithShape="1">
+                    <a:blip r:embed="rId22">
+                      <a:extLst>
+                        <a:ext uri="{28A0092B-C50C-407E-A947-70E740481C1C}">
+                          <a14:useLocalDpi xmlns:a14="http://schemas.microsoft.com/office/drawing/2010/main" val="0"/>
+                        </a:ext>
+                      </a:extLst>
+                    </a:blip>
+                    <a:srcRect b="3279"/>
+                    <a:stretch/>
+                  </pic:blipFill>
+                  <pic:spPr bwMode="auto">
+                    <a:xfrm>
+                      <a:off x="0" y="0"/>
+                      <a:ext cx="5788660" cy="2814762"/>
+                    </a:xfrm>
+                    <a:prstGeom prst="rect">
+                      <a:avLst/>
+                    </a:prstGeom>
+                    <a:noFill/>
+                    <a:ln>
+                      <a:noFill/>
+                    </a:ln>
+                    <a:extLst>
+                      <a:ext uri="{53640926-AAD7-44D8-BBD7-CCE9431645EC}">
+                        <a14:shadowObscured xmlns:a14="http://schemas.microsoft.com/office/drawing/2010/main"/>
+                      </a:ext>
+                    </a:extLst>
+                  </pic:spPr>
+                </pic:pic>
+              </a:graphicData>
+            </a:graphic>
+          </wp:inline>
+        </w:drawing>
+      </w:r>
+    </w:p>
+    <w:p>
+      <w:pPr>
+        <w:pStyle w:val="Caption"/>
+        <w:rPr>
+          <w:lang w:bidi="he-IL"/>
+        </w:rPr>
+      </w:pPr>
+      <w:bookmarkStart w:id="10" w:name="_Ref92140929"/>
+      <w:r>
+        <w:t xml:space="preserve">Фиг. </w:t>
+      </w:r>
+      <w:r>
+        <w:fldChar w:fldCharType="begin"/>
+      </w:r>
+      <w:r>
+        <w:instrText xml:space="preserve"> SEQ Фиг. \* ARABIC </w:instrText>
+      </w:r>
+      <w:r>
+        <w:fldChar w:fldCharType="separate"/>
+      </w:r>
+      <w:r>
+        <w:rPr>
+          <w:noProof/>
+        </w:rPr>
+        <w:t>13</w:t>
+      </w:r>
+      <w:r>
+        <w:fldChar w:fldCharType="end"/>
+      </w:r>
+      <w:r>
+        <w:t xml:space="preserve"> </w:t>
+      </w:r>
+      <w:r>
+        <w:br/>
+        <w:t>а – стойности на пикселите в матричен вид</w:t>
+      </w:r>
+      <w:r>
+        <w:br/>
+        <w:t>б – интегралното изображение на а</w:t>
+      </w:r>
+      <w:bookmarkEnd w:id="10"/>
+    </w:p>
+    <w:p>
+      <w:pPr>
+        <w:rPr>
+          <w:lang w:eastAsia="bg-BG" w:bidi="en-US"/>
+        </w:rPr>
+      </w:pPr>
+    </w:p>
+    <w:p>
+      <w:pPr>
+        <w:rPr>
+          <w:lang w:bidi="en-US"/>
+        </w:rPr>
+      </w:pPr>
+      <w:r>
+        <w:rPr>
+          <w:lang w:bidi="en-US"/>
+        </w:rPr>
+        <w:t xml:space="preserve">На </w:t>
+      </w:r>
+      <w:r>
+        <w:rPr>
+          <w:lang w:bidi="en-US"/>
+        </w:rPr>
+        <w:fldChar w:fldCharType="begin"/>
+      </w:r>
+      <w:r>
+        <w:rPr>
+          <w:lang w:bidi="en-US"/>
+        </w:rPr>
+        <w:instrText xml:space="preserve"> REF _Ref92140929 \h </w:instrText>
+      </w:r>
+      <w:r>
+        <w:rPr>
+          <w:lang w:bidi="en-US"/>
+        </w:rPr>
+      </w:r>
+      <w:r>
+        <w:rPr>
+          <w:lang w:bidi="en-US"/>
+        </w:rPr>
+        <w:fldChar w:fldCharType="separate"/>
+      </w:r>
+      <w:r>
+        <w:t xml:space="preserve">Фиг. </w:t>
+      </w:r>
+      <w:r>
+        <w:rPr>
+          <w:noProof/>
+        </w:rPr>
+        <w:t>13</w:t>
+      </w:r>
+      <w:r>
+        <w:t>а</w:t>
+      </w:r>
+      <w:r>
+        <w:rPr>
+          <w:lang w:bidi="en-US"/>
+        </w:rPr>
+        <w:fldChar w:fldCharType="end"/>
+      </w:r>
+      <w:r>
+        <w:rPr>
+          <w:lang w:bidi="en-US"/>
+        </w:rPr>
+        <w:t xml:space="preserve"> са представени стойностите на пикселите на чернобяло изображение в матричен вид. А на </w:t>
+      </w:r>
+      <w:r>
+        <w:rPr>
+          <w:lang w:bidi="en-US"/>
+        </w:rPr>
+        <w:fldChar w:fldCharType="begin"/>
+      </w:r>
+      <w:r>
+        <w:rPr>
+          <w:lang w:bidi="en-US"/>
+        </w:rPr>
+        <w:instrText xml:space="preserve"> REF _Ref92140929 \h </w:instrText>
+      </w:r>
+      <w:r>
+        <w:rPr>
+          <w:lang w:bidi="en-US"/>
+        </w:rPr>
+      </w:r>
+      <w:r>
+        <w:rPr>
+          <w:lang w:bidi="en-US"/>
+        </w:rPr>
+        <w:fldChar w:fldCharType="separate"/>
+      </w:r>
+      <w:r>
+        <w:t xml:space="preserve">Фиг. </w:t>
+      </w:r>
+      <w:r>
+        <w:rPr>
+          <w:noProof/>
+        </w:rPr>
+        <w:t>1</w:t>
+      </w:r>
+      <w:r>
+        <w:rPr>
+          <w:noProof/>
+        </w:rPr>
+        <w:t>3</w:t>
+      </w:r>
+      <w:r>
+        <w:t>б</w:t>
+      </w:r>
+      <w:r>
+        <w:rPr>
+          <w:lang w:bidi="en-US"/>
+        </w:rPr>
+        <w:fldChar w:fldCharType="end"/>
+      </w:r>
+      <w:r>
+        <w:rPr>
+          <w:lang w:bidi="en-US"/>
+        </w:rPr>
+        <w:t xml:space="preserve"> е представено интегралното изображение на изображението от </w:t>
+      </w:r>
+      <w:r>
+        <w:rPr>
+          <w:lang w:bidi="en-US"/>
+        </w:rPr>
+        <w:fldChar w:fldCharType="begin"/>
+      </w:r>
+      <w:r>
+        <w:rPr>
+          <w:lang w:bidi="en-US"/>
+        </w:rPr>
+        <w:instrText xml:space="preserve"> REF _Ref92140929 \h </w:instrText>
+      </w:r>
+      <w:r>
+        <w:rPr>
+          <w:lang w:bidi="en-US"/>
+        </w:rPr>
+      </w:r>
+      <w:r>
+        <w:rPr>
+          <w:lang w:bidi="en-US"/>
+        </w:rPr>
+        <w:fldChar w:fldCharType="separate"/>
+      </w:r>
+      <w:r>
+        <w:t xml:space="preserve">Фиг. </w:t>
+      </w:r>
+      <w:r>
+        <w:rPr>
+          <w:noProof/>
+        </w:rPr>
+        <w:t>13</w:t>
+      </w:r>
+      <w:r>
+        <w:t>а</w:t>
+      </w:r>
+      <w:r>
+        <w:rPr>
+          <w:lang w:bidi="en-US"/>
+        </w:rPr>
+        <w:fldChar w:fldCharType="end"/>
+      </w:r>
+      <w:r>
+        <w:rPr>
+          <w:lang w:bidi="en-US"/>
+        </w:rPr>
+        <w:t xml:space="preserve">. </w:t>
+      </w:r>
+      <w:r>
+        <w:rPr>
+          <w:lang w:bidi="en-US"/>
+        </w:rPr>
+        <w:t>На практика всеки пиксел от интегралното изображение представлява сбор от пикселът на същият ред и колона от нормалното изображение и всички пиксели които чиито редове и колони са по малки. Или изразено математически:</w:t>
+      </w:r>
+    </w:p>
+    <w:p>
+      <w:pPr>
+        <w:rPr>
+          <w:rFonts w:eastAsiaTheme="minorEastAsia"/>
+          <w:sz w:val="32"/>
+          <w:szCs w:val="32"/>
+        </w:rPr>
+      </w:pPr>
+      <w:bookmarkStart w:id="11" w:name="_Hlk92141084"/>
+      <m:oMathPara>
+        <m:oMath>
+          <m:r>
+            <w:rPr>
+              <w:rFonts w:ascii="Cambria Math" w:hAnsi="Cambria Math" w:cs="Calibri"/>
+              <w:sz w:val="32"/>
+              <w:szCs w:val="32"/>
+            </w:rPr>
+            <m:t>P</m:t>
+          </m:r>
+          <m:d>
+            <m:dPr>
+              <m:ctrlPr>
+                <w:rPr>
+                  <w:rFonts w:ascii="Cambria Math" w:hAnsi="Cambria Math" w:cs="Calibri"/>
+                  <w:sz w:val="32"/>
+                  <w:szCs w:val="32"/>
+                </w:rPr>
+              </m:ctrlPr>
+            </m:dPr>
+            <m:e>
+              <m:r>
+                <w:rPr>
+                  <w:rFonts w:ascii="Cambria Math" w:hAnsi="Cambria Math" w:cs="Calibri"/>
+                  <w:sz w:val="32"/>
+                  <w:szCs w:val="32"/>
+                </w:rPr>
+                <m:t>r</m:t>
+              </m:r>
+              <m:r>
+                <m:rPr>
+                  <m:sty m:val="p"/>
+                </m:rPr>
+                <w:rPr>
+                  <w:rFonts w:ascii="Cambria Math" w:hAnsi="Cambria Math" w:cs="Calibri"/>
+                  <w:sz w:val="32"/>
+                  <w:szCs w:val="32"/>
+                </w:rPr>
+                <m:t>, </m:t>
+              </m:r>
+              <m:r>
+                <w:rPr>
+                  <w:rFonts w:ascii="Cambria Math" w:hAnsi="Cambria Math" w:cs="Calibri"/>
+                  <w:sz w:val="32"/>
+                  <w:szCs w:val="32"/>
+                </w:rPr>
+                <m:t>k</m:t>
+              </m:r>
+            </m:e>
+          </m:d>
+          <w:bookmarkEnd w:id="11"/>
+          <m:r>
+            <m:rPr>
+              <m:sty m:val="p"/>
+            </m:rPr>
+            <w:rPr>
+              <w:rFonts w:ascii="Cambria Math" w:hAnsi="Cambria Math" w:cs="Calibri"/>
+              <w:sz w:val="32"/>
+              <w:szCs w:val="32"/>
+            </w:rPr>
+            <m:t>= </m:t>
+          </m:r>
+          <m:nary>
+            <m:naryPr>
+              <m:chr m:val="∑"/>
+              <m:ctrlPr>
+                <w:rPr>
+                  <w:rFonts w:ascii="Cambria Math" w:hAnsi="Cambria Math" w:cs="Calibri"/>
+                  <w:sz w:val="32"/>
+                  <w:szCs w:val="32"/>
+                </w:rPr>
+              </m:ctrlPr>
+            </m:naryPr>
+            <m:sub>
+              <m:r>
+                <w:rPr>
+                  <w:rFonts w:ascii="Cambria Math" w:hAnsi="Cambria Math" w:cs="Calibri"/>
+                  <w:sz w:val="32"/>
+                  <w:szCs w:val="32"/>
+                </w:rPr>
+                <m:t>i</m:t>
+              </m:r>
+              <m:r>
+                <m:rPr>
+                  <m:sty m:val="p"/>
+                </m:rPr>
+                <w:rPr>
+                  <w:rFonts w:ascii="Cambria Math" w:hAnsi="Cambria Math" w:cs="Calibri"/>
+                  <w:sz w:val="32"/>
+                  <w:szCs w:val="32"/>
+                </w:rPr>
+                <m:t>=0</m:t>
+              </m:r>
+            </m:sub>
+            <m:sup>
+              <m:r>
+                <w:rPr>
+                  <w:rFonts w:ascii="Cambria Math" w:hAnsi="Cambria Math" w:cs="Calibri"/>
+                  <w:sz w:val="32"/>
+                  <w:szCs w:val="32"/>
+                </w:rPr>
+                <m:t>r</m:t>
+              </m:r>
+            </m:sup>
+            <m:e>
+              <m:nary>
+                <m:naryPr>
+                  <m:chr m:val="∑"/>
+                  <m:ctrlPr>
+                    <w:rPr>
+                      <w:rFonts w:ascii="Cambria Math" w:hAnsi="Cambria Math" w:cs="Calibri"/>
+                      <w:sz w:val="32"/>
+                      <w:szCs w:val="32"/>
+                    </w:rPr>
+                  </m:ctrlPr>
+                </m:naryPr>
+                <m:sub>
+                  <m:r>
+                    <w:rPr>
+                      <w:rFonts w:ascii="Cambria Math" w:hAnsi="Cambria Math" w:cs="Calibri"/>
+                      <w:sz w:val="32"/>
+                      <w:szCs w:val="32"/>
+                    </w:rPr>
+                    <m:t>j</m:t>
+                  </m:r>
+                  <m:r>
+                    <m:rPr>
+                      <m:sty m:val="p"/>
+                    </m:rPr>
+                    <w:rPr>
+                      <w:rFonts w:ascii="Cambria Math" w:hAnsi="Cambria Math" w:cs="Calibri"/>
+                      <w:sz w:val="32"/>
+                      <w:szCs w:val="32"/>
+                    </w:rPr>
+                    <m:t>=0</m:t>
+                  </m:r>
+                </m:sub>
+                <m:sup>
+                  <m:r>
+                    <w:rPr>
+                      <w:rFonts w:ascii="Cambria Math" w:hAnsi="Cambria Math" w:cs="Calibri"/>
+                      <w:sz w:val="32"/>
+                      <w:szCs w:val="32"/>
+                    </w:rPr>
+                    <m:t>k</m:t>
+                  </m:r>
+                </m:sup>
+                <m:e>
+                  <m:r>
+                    <w:rPr>
+                      <w:rFonts w:ascii="Cambria Math" w:hAnsi="Cambria Math" w:cs="Calibri"/>
+                      <w:sz w:val="32"/>
+                      <w:szCs w:val="32"/>
+                    </w:rPr>
+                    <m:t>p</m:t>
+                  </m:r>
+                  <m:r>
+                    <m:rPr>
+                      <m:sty m:val="p"/>
+                    </m:rPr>
+                    <w:rPr>
+                      <w:rFonts w:ascii="Cambria Math" w:hAnsi="Cambria Math" w:cs="Calibri"/>
+                      <w:sz w:val="32"/>
+                      <w:szCs w:val="32"/>
+                    </w:rPr>
+                    <m:t>(</m:t>
+                  </m:r>
+                  <m:r>
+                    <w:rPr>
+                      <w:rFonts w:ascii="Cambria Math" w:hAnsi="Cambria Math" w:cs="Calibri"/>
+                      <w:sz w:val="32"/>
+                      <w:szCs w:val="32"/>
+                    </w:rPr>
+                    <m:t>i</m:t>
+                  </m:r>
+                  <m:r>
+                    <m:rPr>
+                      <m:sty m:val="p"/>
+                    </m:rPr>
+                    <w:rPr>
+                      <w:rFonts w:ascii="Cambria Math" w:hAnsi="Cambria Math" w:cs="Calibri"/>
+                      <w:sz w:val="32"/>
+                      <w:szCs w:val="32"/>
+                    </w:rPr>
+                    <m:t>,</m:t>
+                  </m:r>
+                  <m:r>
+                    <w:rPr>
+                      <w:rFonts w:ascii="Cambria Math" w:hAnsi="Cambria Math" w:cs="Calibri"/>
+                      <w:sz w:val="32"/>
+                      <w:szCs w:val="32"/>
+                    </w:rPr>
+                    <m:t>j</m:t>
+                  </m:r>
+                  <m:r>
+                    <m:rPr>
+                      <m:sty m:val="p"/>
+                    </m:rPr>
+                    <w:rPr>
+                      <w:rFonts w:ascii="Cambria Math" w:hAnsi="Cambria Math" w:cs="Calibri"/>
+                      <w:sz w:val="32"/>
+                      <w:szCs w:val="32"/>
+                    </w:rPr>
+                    <m:t>)</m:t>
+                  </m:r>
+                </m:e>
+              </m:nary>
+            </m:e>
+          </m:nary>
+        </m:oMath>
+      </m:oMathPara>
+    </w:p>
+    <w:p>
+      <w:pPr>
+        <w:rPr>
+          <w:rFonts w:eastAsiaTheme="minorEastAsia"/>
+        </w:rPr>
+      </w:pPr>
+      <w:r>
+        <w:rPr>
+          <w:rFonts w:eastAsiaTheme="minorEastAsia"/>
+        </w:rPr>
+        <w:t xml:space="preserve">Където </w:t>
+      </w:r>
+      <m:oMath>
+        <m:r>
+          <w:rPr>
+            <w:rFonts w:ascii="Cambria Math" w:hAnsi="Cambria Math" w:cs="Calibri"/>
+          </w:rPr>
+          <m:t>P</m:t>
+        </m:r>
+        <m:d>
+          <m:dPr>
+            <m:ctrlPr>
+              <w:rPr>
+                <w:rFonts w:ascii="Cambria Math" w:hAnsi="Cambria Math" w:cs="Calibri"/>
+              </w:rPr>
+            </m:ctrlPr>
+          </m:dPr>
+          <m:e>
+            <m:r>
+              <w:rPr>
+                <w:rFonts w:ascii="Cambria Math" w:hAnsi="Cambria Math" w:cs="Calibri"/>
+              </w:rPr>
+              <m:t>r</m:t>
+            </m:r>
+            <m:r>
+              <m:rPr>
+                <m:sty m:val="p"/>
+              </m:rPr>
+              <w:rPr>
+                <w:rFonts w:ascii="Cambria Math" w:hAnsi="Cambria Math" w:cs="Calibri"/>
+              </w:rPr>
+              <m:t>, </m:t>
+            </m:r>
+            <m:r>
+              <w:rPr>
+                <w:rFonts w:ascii="Cambria Math" w:hAnsi="Cambria Math" w:cs="Calibri"/>
+              </w:rPr>
+              <m:t>k</m:t>
+            </m:r>
+          </m:e>
+        </m:d>
+      </m:oMath>
+      <w:r>
+        <w:rPr>
+          <w:rFonts w:eastAsiaTheme="minorEastAsia"/>
+        </w:rPr>
+        <w:t xml:space="preserve"> е стойността на пиксела от интегралното изображениет, a </w:t>
+      </w:r>
+      <m:oMath>
+        <m:r>
+          <w:rPr>
+            <w:rFonts w:ascii="Cambria Math" w:hAnsi="Cambria Math" w:cs="Calibri"/>
+          </w:rPr>
+          <m:t>p</m:t>
+        </m:r>
+        <m:r>
+          <m:rPr>
+            <m:sty m:val="p"/>
+          </m:rPr>
+          <w:rPr>
+            <w:rFonts w:ascii="Cambria Math" w:hAnsi="Cambria Math" w:cs="Calibri"/>
+          </w:rPr>
+          <m:t>(</m:t>
+        </m:r>
+        <m:r>
+          <w:rPr>
+            <w:rFonts w:ascii="Cambria Math" w:hAnsi="Cambria Math" w:cs="Calibri"/>
+          </w:rPr>
+          <m:t>i</m:t>
+        </m:r>
+        <m:r>
+          <m:rPr>
+            <m:sty m:val="p"/>
+          </m:rPr>
+          <w:rPr>
+            <w:rFonts w:ascii="Cambria Math" w:hAnsi="Cambria Math" w:cs="Calibri"/>
+          </w:rPr>
+          <m:t>,</m:t>
+        </m:r>
+        <m:r>
+          <w:rPr>
+            <w:rFonts w:ascii="Cambria Math" w:hAnsi="Cambria Math" w:cs="Calibri"/>
+          </w:rPr>
+          <m:t>j</m:t>
+        </m:r>
+        <m:r>
+          <m:rPr>
+            <m:sty m:val="p"/>
+          </m:rPr>
+          <w:rPr>
+            <w:rFonts w:ascii="Cambria Math" w:hAnsi="Cambria Math" w:cs="Calibri"/>
+          </w:rPr>
+          <m:t>)</m:t>
+        </m:r>
+      </m:oMath>
+      <w:r>
+        <w:rPr>
+          <w:rFonts w:eastAsiaTheme="minorEastAsia"/>
+        </w:rPr>
+        <w:t xml:space="preserve"> са пикс</w:t>
+      </w:r>
+      <w:r>
+        <w:rPr>
+          <w:rFonts w:eastAsiaTheme="minorEastAsia"/>
+        </w:rPr>
+        <w:t>е</w:t>
+      </w:r>
+      <w:r>
+        <w:rPr>
+          <w:rFonts w:eastAsiaTheme="minorEastAsia"/>
+        </w:rPr>
+        <w:t xml:space="preserve">лите от входното изображение. </w:t>
+      </w:r>
+    </w:p>
+    <w:p>
+      <w:pPr>
+        <w:rPr>
+          <w:lang w:bidi="en-US"/>
+        </w:rPr>
+      </w:pPr>
+      <w:r>
+        <w:rPr>
+          <w:lang w:bidi="en-US"/>
+        </w:rPr>
+        <w:t xml:space="preserve">По този начин представено изображението ни позволява </w:t>
+      </w:r>
+      <w:r>
+        <w:rPr>
+          <w:lang w:bidi="en-US"/>
+        </w:rPr>
+        <w:t xml:space="preserve">лесно </w:t>
+      </w:r>
+      <w:r>
+        <w:rPr>
+          <w:lang w:bidi="en-US"/>
+        </w:rPr>
+        <w:t>да намерим сумата на пикселите под всеки възможен правоъгълник.</w:t>
+      </w:r>
+      <w:r>
+        <w:rPr>
+          <w:lang w:bidi="en-US"/>
+        </w:rPr>
+        <w:t xml:space="preserve"> Такъв пример е разгърнат на</w:t>
+      </w:r>
+      <w:r>
+        <w:t xml:space="preserve"> </w:t>
+      </w:r>
+      <w:r>
+        <w:fldChar w:fldCharType="begin"/>
+      </w:r>
+      <w:r>
+        <w:instrText xml:space="preserve"> REF _Ref92144353 \h </w:instrText>
+      </w:r>
+      <w:r>
+        <w:fldChar w:fldCharType="separate"/>
+      </w:r>
+      <w:r>
+        <w:t xml:space="preserve">Фиг. </w:t>
+      </w:r>
+      <w:r>
+        <w:rPr>
+          <w:noProof/>
+        </w:rPr>
+        <w:t>14</w:t>
+      </w:r>
+      <w:r>
+        <w:fldChar w:fldCharType="end"/>
+      </w:r>
+      <w:r>
+        <w:rPr>
+          <w:lang w:bidi="en-US"/>
+        </w:rPr>
+        <w:t xml:space="preserve">. </w:t>
+      </w:r>
+    </w:p>
+    <w:p>
+      <w:pPr>
+        <w:keepNext/>
+      </w:pPr>
+      <w:r>
+        <w:rPr>
+          <w:noProof/>
+          <w:lang w:bidi="en-US"/>
+        </w:rPr>
+        <w:lastRenderedPageBreak/>
+        <w:drawing>
+          <wp:inline distT="0" distB="0" distL="0" distR="0" wp14:anchorId="1005C9B2" wp14:editId="1B2A2130">
+            <wp:extent cx="5766239" cy="2511425"/>
+            <wp:effectExtent l="0" t="0" r="0" b="0"/>
+            <wp:docPr id="29" name="Picture 29"/>
+            <wp:cNvGraphicFramePr>
+              <a:graphicFrameLocks xmlns:a="http://schemas.openxmlformats.org/drawingml/2006/main" noChangeAspect="1"/>
+            </wp:cNvGraphicFramePr>
+            <a:graphic xmlns:a="http://schemas.openxmlformats.org/drawingml/2006/main">
+              <a:graphicData uri="http://schemas.openxmlformats.org/drawingml/2006/picture">
+                <pic:pic xmlns:pic="http://schemas.openxmlformats.org/drawingml/2006/picture">
+                  <pic:nvPicPr>
+                    <pic:cNvPr id="0" name="Picture 44"/>
+                    <pic:cNvPicPr>
+                      <a:picLocks noChangeAspect="1" noChangeArrowheads="1"/>
+                    </pic:cNvPicPr>
+                  </pic:nvPicPr>
+                  <pic:blipFill rotWithShape="1">
+                    <a:blip r:embed="rId23">
+                      <a:extLst>
+                        <a:ext uri="{28A0092B-C50C-407E-A947-70E740481C1C}">
+                          <a14:useLocalDpi xmlns:a14="http://schemas.microsoft.com/office/drawing/2010/main" val="0"/>
+                        </a:ext>
+                      </a:extLst>
+                    </a:blip>
+                    <a:srcRect l="354" t="2128" r="-1"/>
+                    <a:stretch/>
+                  </pic:blipFill>
+                  <pic:spPr bwMode="auto">
+                    <a:xfrm>
+                      <a:off x="0" y="0"/>
+                      <a:ext cx="5766283" cy="2511444"/>
+                    </a:xfrm>
+                    <a:prstGeom prst="rect">
+                      <a:avLst/>
+                    </a:prstGeom>
+                    <a:noFill/>
+                    <a:ln>
+                      <a:noFill/>
+                    </a:ln>
+                    <a:extLst>
+                      <a:ext uri="{53640926-AAD7-44D8-BBD7-CCE9431645EC}">
+                        <a14:shadowObscured xmlns:a14="http://schemas.microsoft.com/office/drawing/2010/main"/>
+                      </a:ext>
+                    </a:extLst>
+                  </pic:spPr>
+                </pic:pic>
+              </a:graphicData>
+            </a:graphic>
+          </wp:inline>
+        </w:drawing>
+      </w:r>
+    </w:p>
+    <w:p>
+      <w:pPr>
+        <w:pStyle w:val="Caption"/>
+      </w:pPr>
+      <w:bookmarkStart w:id="12" w:name="_Ref92144353"/>
+      <w:r>
+        <w:t xml:space="preserve">Фиг. </w:t>
+      </w:r>
+      <w:r>
+        <w:fldChar w:fldCharType="begin"/>
+      </w:r>
+      <w:r>
+        <w:instrText xml:space="preserve"> SEQ Фиг. \* ARABIC </w:instrText>
+      </w:r>
+      <w:r>
+        <w:fldChar w:fldCharType="separate"/>
+      </w:r>
+      <w:r>
+        <w:rPr>
+          <w:noProof/>
+        </w:rPr>
+        <w:t>14</w:t>
+      </w:r>
+      <w:r>
+        <w:fldChar w:fldCharType="end"/>
+      </w:r>
+      <w:r>
+        <w:br/>
+        <w:t>a – изчисляване на сумата на пикселите в правоъгълника</w:t>
+      </w:r>
+      <w:r>
+        <w:br/>
+        <w:t>б – графично решение с интегрално изображение</w:t>
+      </w:r>
+      <w:bookmarkEnd w:id="12"/>
+    </w:p>
+    <w:p>
+      <w:r>
+        <w:t>Ако искаме да изчислим сборът на пикселите под жъл</w:t>
+      </w:r>
+      <w:r>
+        <w:t>т</w:t>
+      </w:r>
+      <w:r>
+        <w:t xml:space="preserve">ият правоъгълник то това лесно може да се намери с </w:t>
+      </w:r>
+      <w:r>
+        <w:t>интегралното</w:t>
+      </w:r>
+      <w:r>
+        <w:t xml:space="preserve"> изображение. Ако стойността на пиксела P в интегралното изображение </w:t>
+      </w:r>
+      <w:r>
+        <w:t>представлява</w:t>
+      </w:r>
+      <w:r>
+        <w:t xml:space="preserve"> сборът на всички пиксели от (0,0) до (5, 4) то от него можем да извадим стойностите на Q и S понеже те </w:t>
+      </w:r>
+      <w:r>
+        <w:t>представляват</w:t>
+      </w:r>
+      <w:r>
+        <w:t xml:space="preserve"> сборът на пикселите около този правоъгълник и прибавим </w:t>
+      </w:r>
+      <w:r>
+        <w:t>стойността</w:t>
+      </w:r>
+      <w:r>
+        <w:t xml:space="preserve"> на R. Или изразено математически това е: </w:t>
+      </w:r>
+    </w:p>
+    <w:p>
+      <w:pPr>
+        <w:rPr>
+          <w:rFonts w:eastAsiaTheme="minorEastAsia"/>
+          <w:i/>
+        </w:rPr>
+      </w:pPr>
+      <m:oMathPara>
+        <m:oMath>
+          <m:r>
+            <w:rPr>
+              <w:rFonts w:ascii="Cambria Math" w:hAnsi="Cambria Math"/>
+            </w:rPr>
+            <m:t>Х=P-Q-S+R</m:t>
+          </m:r>
+        </m:oMath>
+      </m:oMathPara>
+    </w:p>
+    <w:p>
+      <w:r>
+        <w:t xml:space="preserve">По този начин с 3 прости операции (събиране, изваждане) може да се намери сборът на пикселите под всеки </w:t>
+      </w:r>
+      <w:r>
+        <w:t>правоъгълник</w:t>
+      </w:r>
+      <w:r>
+        <w:t>, независимо от размера му.</w:t>
+      </w:r>
+    </w:p>
+    <w:p>
+      <w:pPr>
+        <w:pStyle w:val="Heading3"/>
+        <w:rPr>
+          <w:lang w:eastAsia="ja-JP" w:bidi="he-IL"/>
+        </w:rPr>
+      </w:pPr>
+      <w:r>
+        <w:rPr>
+          <w:lang w:eastAsia="ja-JP" w:bidi="he-IL"/>
+        </w:rPr>
+        <w:t>"</w:t>
+      </w:r>
+      <w:r>
+        <w:rPr>
+          <w:lang w:val="en-US" w:eastAsia="ja-JP" w:bidi="he-IL"/>
+        </w:rPr>
+        <w:t>boost</w:t>
+      </w:r>
+      <w:r>
+        <w:rPr>
+          <w:lang w:eastAsia="ja-JP" w:bidi="he-IL"/>
+        </w:rPr>
+        <w:t>" трениращи алгоритми</w:t>
+      </w:r>
+      <w:r>
+        <w:rPr>
+          <w:lang w:eastAsia="ja-JP" w:bidi="he-IL"/>
+        </w:rPr>
+        <w:t xml:space="preserve"> и </w:t>
+      </w:r>
+      <w:r>
+        <w:rPr>
+          <w:lang w:val="en-US" w:eastAsia="ja-JP" w:bidi="he-IL"/>
+        </w:rPr>
+        <w:t>AdaBoost</w:t>
+      </w:r>
+    </w:p>
+    <w:p>
+      <w:pPr>
+        <w:rPr>
+          <w:lang w:eastAsia="ja-JP" w:bidi="he-IL"/>
+        </w:rPr>
+      </w:pPr>
+      <w:r>
+        <w:rPr>
+          <w:lang w:val="en-US" w:eastAsia="ja-JP" w:bidi="he-IL"/>
+        </w:rPr>
+        <w:t>Boost</w:t>
+      </w:r>
+      <w:r>
+        <w:rPr>
+          <w:lang w:eastAsia="ja-JP" w:bidi="he-IL"/>
+        </w:rPr>
+        <w:t xml:space="preserve"> алгоритмите са алгоритми които могат да комбинират няколко </w:t>
+      </w:r>
+      <w:r>
+        <w:rPr>
+          <w:lang w:eastAsia="ja-JP" w:bidi="he-IL"/>
+        </w:rPr>
+        <w:t>слаби класификатора (класифициращи функции) в един по силен класификатор. Като целта е с първите кла</w:t>
+      </w:r>
+      <w:r>
+        <w:rPr>
+          <w:lang w:eastAsia="ja-JP" w:bidi="he-IL"/>
+        </w:rPr>
+        <w:t>си</w:t>
+      </w:r>
+      <w:r>
+        <w:rPr>
+          <w:lang w:eastAsia="ja-JP" w:bidi="he-IL"/>
+        </w:rPr>
+        <w:t>фикатори да се проверява за по-често срещани и по генерални признаци докат</w:t>
+      </w:r>
+      <w:r>
+        <w:rPr>
+          <w:lang w:eastAsia="ja-JP" w:bidi="he-IL"/>
+        </w:rPr>
+        <w:t>о</w:t>
+      </w:r>
+      <w:r>
+        <w:rPr>
+          <w:lang w:eastAsia="ja-JP" w:bidi="he-IL"/>
+        </w:rPr>
+        <w:t xml:space="preserve"> следващите класификатори проверяват по сложните признаци. Това позволява на </w:t>
+      </w:r>
+      <w:proofErr w:type="spellStart"/>
+      <w:r>
+        <w:rPr>
+          <w:lang w:eastAsia="ja-JP" w:bidi="he-IL"/>
+        </w:rPr>
+        <w:t>детектиращят</w:t>
+      </w:r>
+      <w:proofErr w:type="spellEnd"/>
+      <w:r>
+        <w:rPr>
+          <w:lang w:eastAsia="ja-JP" w:bidi="he-IL"/>
+        </w:rPr>
+        <w:t xml:space="preserve"> алгоритъм бързо да елиминира изображения в които не се виждат човешки лица. </w:t>
+      </w:r>
+    </w:p>
+    <w:p>
+      <w:pPr>
+        <w:rPr>
+          <w:lang w:eastAsia="ja-JP" w:bidi="he-IL"/>
+        </w:rPr>
+      </w:pPr>
+      <w:proofErr w:type="spellStart"/>
+      <w:r>
+        <w:rPr>
+          <w:lang w:eastAsia="ja-JP" w:bidi="he-IL"/>
+        </w:rPr>
+        <w:lastRenderedPageBreak/>
+        <w:t>AdaBoost</w:t>
+      </w:r>
+      <w:proofErr w:type="spellEnd"/>
+      <w:r>
+        <w:rPr>
+          <w:lang w:eastAsia="ja-JP" w:bidi="he-IL"/>
+        </w:rPr>
+        <w:t xml:space="preserve"> или </w:t>
+      </w:r>
+      <w:proofErr w:type="spellStart"/>
+      <w:r>
+        <w:rPr>
+          <w:lang w:eastAsia="ja-JP" w:bidi="he-IL"/>
+        </w:rPr>
+        <w:t>Adaptive</w:t>
+      </w:r>
+      <w:proofErr w:type="spellEnd"/>
+      <w:r>
+        <w:rPr>
+          <w:lang w:eastAsia="ja-JP" w:bidi="he-IL"/>
+        </w:rPr>
+        <w:t xml:space="preserve"> </w:t>
+      </w:r>
+      <w:proofErr w:type="spellStart"/>
+      <w:r>
+        <w:rPr>
+          <w:lang w:eastAsia="ja-JP" w:bidi="he-IL"/>
+        </w:rPr>
+        <w:t>Boosting</w:t>
+      </w:r>
+      <w:proofErr w:type="spellEnd"/>
+      <w:r>
+        <w:rPr>
+          <w:lang w:eastAsia="ja-JP" w:bidi="he-IL"/>
+        </w:rPr>
+        <w:t xml:space="preserve"> е техника в машинното обучение. Дефинира се верига от класификатори, като всеки следващ класификатор се тренира от </w:t>
+      </w:r>
+      <w:proofErr w:type="spellStart"/>
+      <w:r>
+        <w:rPr>
+          <w:lang w:eastAsia="ja-JP" w:bidi="he-IL"/>
+        </w:rPr>
+        <w:t>решките</w:t>
+      </w:r>
+      <w:proofErr w:type="spellEnd"/>
+      <w:r>
+        <w:rPr>
+          <w:lang w:eastAsia="ja-JP" w:bidi="he-IL"/>
+        </w:rPr>
+        <w:t xml:space="preserve"> на предходният. Това дава възможност на следващите класификатори да се специализират към по сложните случаи. </w:t>
+      </w:r>
+      <w:r>
+        <w:rPr>
+          <w:lang w:eastAsia="ja-JP" w:bidi="he-IL"/>
+        </w:rPr>
+        <w:t xml:space="preserve">Примерно за да се построи подобна верига, първият класификатор (примерно SVМ) се тренира спрямо някакво </w:t>
+      </w:r>
+      <w:r>
+        <w:rPr>
+          <w:lang w:eastAsia="ja-JP" w:bidi="he-IL"/>
+        </w:rPr>
+        <w:t xml:space="preserve">множество от входни записи (данни). Към всеки запис се прибавя тегловен коефициент който трябва да е между 0 и 1. В началото всички записи започват с еднакви коефициенти. След обучението на първият класификатор коефициентите на грешно класифицираните записи се увеличават а коефициентите на правилно </w:t>
+      </w:r>
+      <w:proofErr w:type="spellStart"/>
+      <w:r>
+        <w:rPr>
+          <w:lang w:eastAsia="ja-JP" w:bidi="he-IL"/>
+        </w:rPr>
+        <w:t>класицираните</w:t>
+      </w:r>
+      <w:proofErr w:type="spellEnd"/>
+      <w:r>
+        <w:rPr>
+          <w:lang w:eastAsia="ja-JP" w:bidi="he-IL"/>
+        </w:rPr>
+        <w:t xml:space="preserve"> записи се намаляват. При обучението на вторият класификатор от веригата </w:t>
+      </w:r>
+      <w:proofErr w:type="spellStart"/>
+      <w:r>
+        <w:rPr>
+          <w:lang w:eastAsia="ja-JP" w:bidi="he-IL"/>
+        </w:rPr>
+        <w:t>запистие</w:t>
+      </w:r>
+      <w:proofErr w:type="spellEnd"/>
+      <w:r>
+        <w:rPr>
+          <w:lang w:eastAsia="ja-JP" w:bidi="he-IL"/>
+        </w:rPr>
+        <w:t xml:space="preserve"> с по висок коефициент се взимат с </w:t>
+      </w:r>
+      <w:proofErr w:type="spellStart"/>
+      <w:r>
+        <w:rPr>
+          <w:lang w:eastAsia="ja-JP" w:bidi="he-IL"/>
+        </w:rPr>
+        <w:t>приоеритет</w:t>
+      </w:r>
+      <w:proofErr w:type="spellEnd"/>
+      <w:r>
+        <w:rPr>
+          <w:lang w:eastAsia="ja-JP" w:bidi="he-IL"/>
+        </w:rPr>
+        <w:t xml:space="preserve"> и </w:t>
+      </w:r>
+      <w:proofErr w:type="spellStart"/>
+      <w:r>
+        <w:rPr>
+          <w:lang w:eastAsia="ja-JP" w:bidi="he-IL"/>
+        </w:rPr>
+        <w:t>боха</w:t>
+      </w:r>
+      <w:proofErr w:type="spellEnd"/>
+      <w:r>
+        <w:rPr>
+          <w:lang w:eastAsia="ja-JP" w:bidi="he-IL"/>
+        </w:rPr>
+        <w:t xml:space="preserve"> могли да се повторят по време на тренировката. </w:t>
+      </w:r>
+      <w:r>
+        <w:rPr>
+          <w:lang w:eastAsia="ja-JP" w:bidi="he-IL"/>
+        </w:rPr>
+        <w:t xml:space="preserve">Това се повтаря за всички класификатори във веригата. Броят на класификаторите в една верига е променлива величина но в повечето случаи е близък до броят на признаците в записа или </w:t>
+      </w:r>
+      <w:proofErr w:type="spellStart"/>
+      <w:r>
+        <w:rPr>
+          <w:lang w:eastAsia="ja-JP" w:bidi="he-IL"/>
+        </w:rPr>
+        <w:t>изобраценито</w:t>
+      </w:r>
+      <w:proofErr w:type="spellEnd"/>
+      <w:r>
+        <w:rPr>
+          <w:lang w:eastAsia="ja-JP" w:bidi="he-IL"/>
+        </w:rPr>
+        <w:t xml:space="preserve">. </w:t>
+      </w:r>
+      <w:proofErr w:type="spellStart"/>
+      <w:r>
+        <w:rPr>
+          <w:lang w:eastAsia="ja-JP" w:bidi="he-IL"/>
+        </w:rPr>
+        <w:t>Недостатакът</w:t>
+      </w:r>
+      <w:proofErr w:type="spellEnd"/>
+      <w:r>
+        <w:rPr>
+          <w:lang w:eastAsia="ja-JP" w:bidi="he-IL"/>
+        </w:rPr>
+        <w:t xml:space="preserve"> на този подход е </w:t>
+      </w:r>
+    </w:p>
+    <w:p>
+      <w:r>
+        <w:br w:type="page"/>
+      </w:r>
+    </w:p>
+    <w:p/>
+    <w:p>
+      <w:r>
+        <w:br w:type="page"/>
+      </w:r>
+    </w:p>
+    <w:p>
+      <w:pPr>
         <w:pStyle w:val="Heading1"/>
         <w:ind w:left="426" w:right="757"/>
         <w:rPr>
           <w:lang w:val="ru-RU"/>
         </w:rPr>
       </w:pPr>
-      <w:bookmarkStart w:id="10" w:name="_Toc92129610"/>
-      <w:r>
-        <w:rPr>
-          <w:lang w:val="ru-RU"/>
-        </w:rPr>
+      <w:bookmarkStart w:id="13" w:name="_Toc92129610"/>
+      <w:bookmarkStart w:id="14" w:name="_Hlk87193589"/>
+      <w:r>
         <w:lastRenderedPageBreak/>
-        <w:t>Гл</w:t>
+        <w:t>A</w:t>
+      </w:r>
+      <w:r>
+        <w:rPr>
+          <w:lang w:val="ru-RU"/>
+        </w:rPr>
+        <w:t>н</w:t>
       </w:r>
       <w:r>
         <w:t>a</w:t>
@@ -14230,7 +15916,7 @@
         <w:rPr>
           <w:lang w:val="ru-RU"/>
         </w:rPr>
-        <w:t>в</w:t>
+        <w:t>лиз н</w:t>
       </w:r>
       <w:r>
         <w:t>a</w:t>
@@ -14239,29 +15925,43 @@
         <w:rPr>
           <w:lang w:val="ru-RU"/>
         </w:rPr>
-        <w:t xml:space="preserve"> </w:t>
-      </w:r>
-      <w:r>
-        <w:rPr>
-          <w:lang w:val="ru-RU"/>
-        </w:rPr>
-        <w:t>3</w:t>
-      </w:r>
-      <w:r>
-        <w:rPr>
-          <w:lang w:val="ru-RU"/>
-        </w:rPr>
-        <w:t xml:space="preserve">: </w:t>
-      </w:r>
-      <w:bookmarkStart w:id="11" w:name="_Hlk87193589"/>
-      <w:r>
-        <w:t>A</w:t>
-      </w:r>
-      <w:r>
-        <w:rPr>
-          <w:lang w:val="ru-RU"/>
-        </w:rPr>
-        <w:t>н</w:t>
+        <w:t xml:space="preserve"> п</w:t>
+      </w:r>
+      <w:r>
+        <w:t>o</w:t>
+      </w:r>
+      <w:r>
+        <w:rPr>
+          <w:lang w:val="ru-RU"/>
+        </w:rPr>
+        <w:t>луч</w:t>
+      </w:r>
+      <w:r>
+        <w:t>e</w:t>
+      </w:r>
+      <w:r>
+        <w:rPr>
+          <w:lang w:val="ru-RU"/>
+        </w:rPr>
+        <w:t>нит</w:t>
+      </w:r>
+      <w:r>
+        <w:t>e</w:t>
+      </w:r>
+      <w:r>
+        <w:rPr>
+          <w:lang w:val="ru-RU"/>
+        </w:rPr>
+        <w:t xml:space="preserve"> р</w:t>
+      </w:r>
+      <w:r>
+        <w:t>e</w:t>
+      </w:r>
+      <w:r>
+        <w:rPr>
+          <w:lang w:val="ru-RU"/>
+        </w:rPr>
+        <w:t>зулт</w:t>
       </w:r>
       <w:r>
         <w:t>a</w:t>
@@ -14270,16 +15970,7 @@
         <w:rPr>
           <w:lang w:val="ru-RU"/>
         </w:rPr>
-        <w:t>лиз н</w:t>
-      </w:r>
-      <w:r>
-        <w:t>a</w:t>
-      </w:r>
-      <w:r>
-        <w:rPr>
-          <w:lang w:val="ru-RU"/>
-        </w:rPr>
-        <w:t xml:space="preserve"> п</w:t>
+        <w:t>ти, прил</w:t>
       </w:r>
       <w:r>
         <w:t>o</w:t>
@@ -14288,43 +15979,16 @@
         <w:rPr>
           <w:lang w:val="ru-RU"/>
         </w:rPr>
-        <w:t>луч</w:t>
-      </w:r>
-      <w:r>
-        <w:t>e</w:t>
-      </w:r>
-      <w:r>
-        <w:rPr>
-          <w:lang w:val="ru-RU"/>
-        </w:rPr>
-        <w:t>нит</w:t>
-      </w:r>
-      <w:r>
-        <w:t>e</w:t>
-      </w:r>
-      <w:r>
-        <w:rPr>
-          <w:lang w:val="ru-RU"/>
-        </w:rPr>
-        <w:t xml:space="preserve"> р</w:t>
-      </w:r>
-      <w:r>
-        <w:t>e</w:t>
-      </w:r>
-      <w:r>
-        <w:rPr>
-          <w:lang w:val="ru-RU"/>
-        </w:rPr>
-        <w:t>зулт</w:t>
-      </w:r>
-      <w:r>
-        <w:t>a</w:t>
-      </w:r>
-      <w:r>
-        <w:rPr>
-          <w:lang w:val="ru-RU"/>
-        </w:rPr>
-        <w:t>ти, прил</w:t>
+        <w:t>жим</w:t>
+      </w:r>
+      <w:r>
+        <w:t>oc</w:t>
+      </w:r>
+      <w:r>
+        <w:rPr>
+          <w:lang w:val="ru-RU"/>
+        </w:rPr>
+        <w:t>т и изв</w:t>
       </w:r>
       <w:r>
         <w:t>o</w:t>
@@ -14333,28 +15997,10 @@
         <w:rPr>
           <w:lang w:val="ru-RU"/>
         </w:rPr>
-        <w:t>жим</w:t>
-      </w:r>
-      <w:r>
-        <w:t>oc</w:t>
-      </w:r>
-      <w:r>
-        <w:rPr>
-          <w:lang w:val="ru-RU"/>
-        </w:rPr>
-        <w:t>т и изв</w:t>
-      </w:r>
-      <w:r>
-        <w:t>o</w:t>
-      </w:r>
-      <w:r>
-        <w:rPr>
-          <w:lang w:val="ru-RU"/>
-        </w:rPr>
         <w:t>ди</w:t>
       </w:r>
-      <w:bookmarkEnd w:id="10"/>
-      <w:bookmarkEnd w:id="11"/>
+      <w:bookmarkEnd w:id="13"/>
+      <w:bookmarkEnd w:id="14"/>
     </w:p>
     <w:p>
       <w:pPr>
@@ -14385,18 +16031,18 @@
       <w:pPr>
         <w:pStyle w:val="Heading2"/>
       </w:pPr>
-      <w:bookmarkStart w:id="12" w:name="_TOC_250003"/>
+      <w:bookmarkStart w:id="15" w:name="_TOC_250003"/>
       <w:r>
         <w:br/>
       </w:r>
-      <w:bookmarkStart w:id="13" w:name="_Toc92129611"/>
+      <w:bookmarkStart w:id="16" w:name="_Toc92129611"/>
       <w:r>
         <w:t>3</w:t>
       </w:r>
       <w:r>
         <w:t xml:space="preserve">.1 </w:t>
       </w:r>
-      <w:bookmarkEnd w:id="12"/>
+      <w:bookmarkEnd w:id="15"/>
       <w:proofErr w:type="spellStart"/>
       <w:r>
         <w:t>A</w:t>
@@ -14464,7 +16110,7 @@
       <w:r>
         <w:t>ти</w:t>
       </w:r>
-      <w:bookmarkEnd w:id="13"/>
+      <w:bookmarkEnd w:id="16"/>
       <w:proofErr w:type="spellEnd"/>
     </w:p>
     <w:p>
@@ -14606,13 +16252,17 @@
     <w:p>
       <w:pPr>
         <w:pStyle w:val="Heading1"/>
-        <w:ind w:hanging="1372"/>
+        <w:numPr>
+          <w:ilvl w:val="0"/>
+          <w:numId w:val="0"/>
+        </w:numPr>
+        <w:ind w:left="340"/>
         <w:jc w:val="left"/>
         <w:rPr>
           <w:sz w:val="24"/>
         </w:rPr>
       </w:pPr>
-      <w:bookmarkStart w:id="14" w:name="_Toc92129612"/>
+      <w:bookmarkStart w:id="17" w:name="_Toc92129612"/>
       <w:r>
         <w:rPr>
           <w:sz w:val="24"/>
@@ -14620,7 +16270,7 @@
         <w:lastRenderedPageBreak/>
         <w:t>Изпoлзвaнa литeрaтурa</w:t>
       </w:r>
-      <w:bookmarkEnd w:id="14"/>
+      <w:bookmarkEnd w:id="17"/>
     </w:p>
     <w:sdt>
       <w:sdtPr>
@@ -15320,12 +16970,12 @@
       </w:r>
     </w:p>
     <w:sectPr>
-      <w:headerReference w:type="even" r:id="rId19"/>
-      <w:headerReference w:type="default" r:id="rId20"/>
-      <w:footerReference w:type="even" r:id="rId21"/>
-      <w:footerReference w:type="default" r:id="rId22"/>
-      <w:headerReference w:type="first" r:id="rId23"/>
-      <w:footerReference w:type="first" r:id="rId24"/>
+      <w:headerReference w:type="even" r:id="rId24"/>
+      <w:headerReference w:type="default" r:id="rId25"/>
+      <w:footerReference w:type="even" r:id="rId26"/>
+      <w:footerReference w:type="default" r:id="rId27"/>
+      <w:headerReference w:type="first" r:id="rId28"/>
+      <w:footerReference w:type="first" r:id="rId29"/>
       <w:pgSz w:w="12240" w:h="15840" w:code="1"/>
       <w:pgMar w:top="1418" w:right="1418" w:bottom="1418" w:left="1701" w:header="720" w:footer="720" w:gutter="0"/>
       <w:cols w:space="720"/>
@@ -15923,6 +17573,420 @@
     </w:lvl>
   </w:abstractNum>
   <w:abstractNum w:abstractNumId="4" w15:restartNumberingAfterBreak="0">
+    <w:nsid w:val="25A269CD"/>
+    <w:multiLevelType w:val="multilevel"/>
+    <w:tmpl w:val="5B6EF59E"/>
+    <w:lvl w:ilvl="0">
+      <w:start w:val="1"/>
+      <w:numFmt w:val="bullet"/>
+      <w:lvlText w:val=""/>
+      <w:lvlJc w:val="left"/>
+      <w:pPr>
+        <w:tabs>
+          <w:tab w:val="num" w:pos="720"/>
+        </w:tabs>
+        <w:ind w:left="720" w:hanging="360"/>
+      </w:pPr>
+      <w:rPr>
+        <w:rFonts w:ascii="Symbol" w:hAnsi="Symbol" w:hint="default"/>
+        <w:sz w:val="20"/>
+      </w:rPr>
+    </w:lvl>
+    <w:lvl w:ilvl="1" w:tentative="1">
+      <w:start w:val="1"/>
+      <w:numFmt w:val="bullet"/>
+      <w:lvlText w:val=""/>
+      <w:lvlJc w:val="left"/>
+      <w:pPr>
+        <w:tabs>
+          <w:tab w:val="num" w:pos="1440"/>
+        </w:tabs>
+        <w:ind w:left="1440" w:hanging="360"/>
+      </w:pPr>
+      <w:rPr>
+        <w:rFonts w:ascii="Symbol" w:hAnsi="Symbol" w:hint="default"/>
+        <w:sz w:val="20"/>
+      </w:rPr>
+    </w:lvl>
+    <w:lvl w:ilvl="2" w:tentative="1">
+      <w:start w:val="1"/>
+      <w:numFmt w:val="bullet"/>
+      <w:lvlText w:val=""/>
+      <w:lvlJc w:val="left"/>
+      <w:pPr>
+        <w:tabs>
+          <w:tab w:val="num" w:pos="2160"/>
+        </w:tabs>
+        <w:ind w:left="2160" w:hanging="360"/>
+      </w:pPr>
+      <w:rPr>
+        <w:rFonts w:ascii="Symbol" w:hAnsi="Symbol" w:hint="default"/>
+        <w:sz w:val="20"/>
+      </w:rPr>
+    </w:lvl>
+    <w:lvl w:ilvl="3" w:tentative="1">
+      <w:start w:val="1"/>
+      <w:numFmt w:val="bullet"/>
+      <w:lvlText w:val=""/>
+      <w:lvlJc w:val="left"/>
+      <w:pPr>
+        <w:tabs>
+          <w:tab w:val="num" w:pos="2880"/>
+        </w:tabs>
+        <w:ind w:left="2880" w:hanging="360"/>
+      </w:pPr>
+      <w:rPr>
+        <w:rFonts w:ascii="Symbol" w:hAnsi="Symbol" w:hint="default"/>
+        <w:sz w:val="20"/>
+      </w:rPr>
+    </w:lvl>
+    <w:lvl w:ilvl="4" w:tentative="1">
+      <w:start w:val="1"/>
+      <w:numFmt w:val="bullet"/>
+      <w:lvlText w:val=""/>
+      <w:lvlJc w:val="left"/>
+      <w:pPr>
+        <w:tabs>
+          <w:tab w:val="num" w:pos="3600"/>
+        </w:tabs>
+        <w:ind w:left="3600" w:hanging="360"/>
+      </w:pPr>
+      <w:rPr>
+        <w:rFonts w:ascii="Symbol" w:hAnsi="Symbol" w:hint="default"/>
+        <w:sz w:val="20"/>
+      </w:rPr>
+    </w:lvl>
+    <w:lvl w:ilvl="5" w:tentative="1">
+      <w:start w:val="1"/>
+      <w:numFmt w:val="bullet"/>
+      <w:lvlText w:val=""/>
+      <w:lvlJc w:val="left"/>
+      <w:pPr>
+        <w:tabs>
+          <w:tab w:val="num" w:pos="4320"/>
+        </w:tabs>
+        <w:ind w:left="4320" w:hanging="360"/>
+      </w:pPr>
+      <w:rPr>
+        <w:rFonts w:ascii="Symbol" w:hAnsi="Symbol" w:hint="default"/>
+        <w:sz w:val="20"/>
+      </w:rPr>
+    </w:lvl>
+    <w:lvl w:ilvl="6" w:tentative="1">
+      <w:start w:val="1"/>
+      <w:numFmt w:val="bullet"/>
+      <w:lvlText w:val=""/>
+      <w:lvlJc w:val="left"/>
+      <w:pPr>
+        <w:tabs>
+          <w:tab w:val="num" w:pos="5040"/>
+        </w:tabs>
+        <w:ind w:left="5040" w:hanging="360"/>
+      </w:pPr>
+      <w:rPr>
+        <w:rFonts w:ascii="Symbol" w:hAnsi="Symbol" w:hint="default"/>
+        <w:sz w:val="20"/>
+      </w:rPr>
+    </w:lvl>
+    <w:lvl w:ilvl="7" w:tentative="1">
+      <w:start w:val="1"/>
+      <w:numFmt w:val="bullet"/>
+      <w:lvlText w:val=""/>
+      <w:lvlJc w:val="left"/>
+      <w:pPr>
+        <w:tabs>
+          <w:tab w:val="num" w:pos="5760"/>
+        </w:tabs>
+        <w:ind w:left="5760" w:hanging="360"/>
+      </w:pPr>
+      <w:rPr>
+        <w:rFonts w:ascii="Symbol" w:hAnsi="Symbol" w:hint="default"/>
+        <w:sz w:val="20"/>
+      </w:rPr>
+    </w:lvl>
+    <w:lvl w:ilvl="8" w:tentative="1">
+      <w:start w:val="1"/>
+      <w:numFmt w:val="bullet"/>
+      <w:lvlText w:val=""/>
+      <w:lvlJc w:val="left"/>
+      <w:pPr>
+        <w:tabs>
+          <w:tab w:val="num" w:pos="6480"/>
+        </w:tabs>
+        <w:ind w:left="6480" w:hanging="360"/>
+      </w:pPr>
+      <w:rPr>
+        <w:rFonts w:ascii="Symbol" w:hAnsi="Symbol" w:hint="default"/>
+        <w:sz w:val="20"/>
+      </w:rPr>
+    </w:lvl>
+  </w:abstractNum>
+  <w:abstractNum w:abstractNumId="5" w15:restartNumberingAfterBreak="0">
+    <w:nsid w:val="29000E97"/>
+    <w:multiLevelType w:val="multilevel"/>
+    <w:tmpl w:val="F320A2CA"/>
+    <w:lvl w:ilvl="0">
+      <w:start w:val="1"/>
+      <w:numFmt w:val="bullet"/>
+      <w:lvlText w:val=""/>
+      <w:lvlJc w:val="left"/>
+      <w:pPr>
+        <w:tabs>
+          <w:tab w:val="num" w:pos="720"/>
+        </w:tabs>
+        <w:ind w:left="720" w:hanging="360"/>
+      </w:pPr>
+      <w:rPr>
+        <w:rFonts w:ascii="Symbol" w:hAnsi="Symbol" w:hint="default"/>
+        <w:sz w:val="20"/>
+      </w:rPr>
+    </w:lvl>
+    <w:lvl w:ilvl="1" w:tentative="1">
+      <w:start w:val="1"/>
+      <w:numFmt w:val="bullet"/>
+      <w:lvlText w:val=""/>
+      <w:lvlJc w:val="left"/>
+      <w:pPr>
+        <w:tabs>
+          <w:tab w:val="num" w:pos="1440"/>
+        </w:tabs>
+        <w:ind w:left="1440" w:hanging="360"/>
+      </w:pPr>
+      <w:rPr>
+        <w:rFonts w:ascii="Symbol" w:hAnsi="Symbol" w:hint="default"/>
+        <w:sz w:val="20"/>
+      </w:rPr>
+    </w:lvl>
+    <w:lvl w:ilvl="2" w:tentative="1">
+      <w:start w:val="1"/>
+      <w:numFmt w:val="bullet"/>
+      <w:lvlText w:val=""/>
+      <w:lvlJc w:val="left"/>
+      <w:pPr>
+        <w:tabs>
+          <w:tab w:val="num" w:pos="2160"/>
+        </w:tabs>
+        <w:ind w:left="2160" w:hanging="360"/>
+      </w:pPr>
+      <w:rPr>
+        <w:rFonts w:ascii="Symbol" w:hAnsi="Symbol" w:hint="default"/>
+        <w:sz w:val="20"/>
+      </w:rPr>
+    </w:lvl>
+    <w:lvl w:ilvl="3" w:tentative="1">
+      <w:start w:val="1"/>
+      <w:numFmt w:val="bullet"/>
+      <w:lvlText w:val=""/>
+      <w:lvlJc w:val="left"/>
+      <w:pPr>
+        <w:tabs>
+          <w:tab w:val="num" w:pos="2880"/>
+        </w:tabs>
+        <w:ind w:left="2880" w:hanging="360"/>
+      </w:pPr>
+      <w:rPr>
+        <w:rFonts w:ascii="Symbol" w:hAnsi="Symbol" w:hint="default"/>
+        <w:sz w:val="20"/>
+      </w:rPr>
+    </w:lvl>
+    <w:lvl w:ilvl="4" w:tentative="1">
+      <w:start w:val="1"/>
+      <w:numFmt w:val="bullet"/>
+      <w:lvlText w:val=""/>
+      <w:lvlJc w:val="left"/>
+      <w:pPr>
+        <w:tabs>
+          <w:tab w:val="num" w:pos="3600"/>
+        </w:tabs>
+        <w:ind w:left="3600" w:hanging="360"/>
+      </w:pPr>
+      <w:rPr>
+        <w:rFonts w:ascii="Symbol" w:hAnsi="Symbol" w:hint="default"/>
+        <w:sz w:val="20"/>
+      </w:rPr>
+    </w:lvl>
+    <w:lvl w:ilvl="5" w:tentative="1">
+      <w:start w:val="1"/>
+      <w:numFmt w:val="bullet"/>
+      <w:lvlText w:val=""/>
+      <w:lvlJc w:val="left"/>
+      <w:pPr>
+        <w:tabs>
+          <w:tab w:val="num" w:pos="4320"/>
+        </w:tabs>
+        <w:ind w:left="4320" w:hanging="360"/>
+      </w:pPr>
+      <w:rPr>
+        <w:rFonts w:ascii="Symbol" w:hAnsi="Symbol" w:hint="default"/>
+        <w:sz w:val="20"/>
+      </w:rPr>
+    </w:lvl>
+    <w:lvl w:ilvl="6" w:tentative="1">
+      <w:start w:val="1"/>
+      <w:numFmt w:val="bullet"/>
+      <w:lvlText w:val=""/>
+      <w:lvlJc w:val="left"/>
+      <w:pPr>
+        <w:tabs>
+          <w:tab w:val="num" w:pos="5040"/>
+        </w:tabs>
+        <w:ind w:left="5040" w:hanging="360"/>
+      </w:pPr>
+      <w:rPr>
+        <w:rFonts w:ascii="Symbol" w:hAnsi="Symbol" w:hint="default"/>
+        <w:sz w:val="20"/>
+      </w:rPr>
+    </w:lvl>
+    <w:lvl w:ilvl="7" w:tentative="1">
+      <w:start w:val="1"/>
+      <w:numFmt w:val="bullet"/>
+      <w:lvlText w:val=""/>
+      <w:lvlJc w:val="left"/>
+      <w:pPr>
+        <w:tabs>
+          <w:tab w:val="num" w:pos="5760"/>
+        </w:tabs>
+        <w:ind w:left="5760" w:hanging="360"/>
+      </w:pPr>
+      <w:rPr>
+        <w:rFonts w:ascii="Symbol" w:hAnsi="Symbol" w:hint="default"/>
+        <w:sz w:val="20"/>
+      </w:rPr>
+    </w:lvl>
+    <w:lvl w:ilvl="8" w:tentative="1">
+      <w:start w:val="1"/>
+      <w:numFmt w:val="bullet"/>
+      <w:lvlText w:val=""/>
+      <w:lvlJc w:val="left"/>
+      <w:pPr>
+        <w:tabs>
+          <w:tab w:val="num" w:pos="6480"/>
+        </w:tabs>
+        <w:ind w:left="6480" w:hanging="360"/>
+      </w:pPr>
+      <w:rPr>
+        <w:rFonts w:ascii="Symbol" w:hAnsi="Symbol" w:hint="default"/>
+        <w:sz w:val="20"/>
+      </w:rPr>
+    </w:lvl>
+  </w:abstractNum>
+  <w:abstractNum w:abstractNumId="6" w15:restartNumberingAfterBreak="0">
+    <w:nsid w:val="2BF6336F"/>
+    <w:multiLevelType w:val="multilevel"/>
+    <w:tmpl w:val="FFC00EA6"/>
+    <w:lvl w:ilvl="0">
+      <w:start w:val="1"/>
+      <w:numFmt w:val="decimal"/>
+      <w:pStyle w:val="Heading1"/>
+      <w:lvlText w:val="Глава %1:"/>
+      <w:lvlJc w:val="left"/>
+      <w:pPr>
+        <w:ind w:left="340" w:hanging="340"/>
+      </w:pPr>
+      <w:rPr>
+        <w:rFonts w:hint="default"/>
+      </w:rPr>
+    </w:lvl>
+    <w:lvl w:ilvl="1">
+      <w:start w:val="1"/>
+      <w:numFmt w:val="decimal"/>
+      <w:pStyle w:val="Heading2"/>
+      <w:lvlText w:val="%1.%2"/>
+      <w:lvlJc w:val="left"/>
+      <w:pPr>
+        <w:ind w:left="720" w:hanging="380"/>
+      </w:pPr>
+      <w:rPr>
+        <w:rFonts w:hint="default"/>
+      </w:rPr>
+    </w:lvl>
+    <w:lvl w:ilvl="2">
+      <w:start w:val="1"/>
+      <w:numFmt w:val="decimal"/>
+      <w:pStyle w:val="Heading3"/>
+      <w:lvlText w:val="%1.%2.%3"/>
+      <w:lvlJc w:val="left"/>
+      <w:pPr>
+        <w:ind w:left="1080" w:hanging="360"/>
+      </w:pPr>
+      <w:rPr>
+        <w:rFonts w:hint="default"/>
+      </w:rPr>
+    </w:lvl>
+    <w:lvl w:ilvl="3">
+      <w:start w:val="1"/>
+      <w:numFmt w:val="decimal"/>
+      <w:lvlText w:val="%1.%2.%3.%4"/>
+      <w:lvlJc w:val="left"/>
+      <w:pPr>
+        <w:ind w:left="1440" w:hanging="360"/>
+      </w:pPr>
+      <w:rPr>
+        <w:rFonts w:hint="default"/>
+      </w:rPr>
+    </w:lvl>
+    <w:lvl w:ilvl="4">
+      <w:start w:val="1"/>
+      <w:numFmt w:val="lowerLetter"/>
+      <w:lvlText w:val="(%5)"/>
+      <w:lvlJc w:val="left"/>
+      <w:pPr>
+        <w:ind w:left="1800" w:hanging="360"/>
+      </w:pPr>
+      <w:rPr>
+        <w:rFonts w:hint="default"/>
+      </w:rPr>
+    </w:lvl>
+    <w:lvl w:ilvl="5">
+      <w:start w:val="1"/>
+      <w:numFmt w:val="lowerRoman"/>
+      <w:lvlText w:val="(%6)"/>
+      <w:lvlJc w:val="left"/>
+      <w:pPr>
+        <w:ind w:left="2160" w:hanging="360"/>
+      </w:pPr>
+      <w:rPr>
+        <w:rFonts w:hint="default"/>
+      </w:rPr>
+    </w:lvl>
+    <w:lvl w:ilvl="6">
+      <w:start w:val="1"/>
+      <w:numFmt w:val="decimal"/>
+      <w:lvlText w:val="%7."/>
+      <w:lvlJc w:val="left"/>
+      <w:pPr>
+        <w:ind w:left="2520" w:hanging="360"/>
+      </w:pPr>
+      <w:rPr>
+        <w:rFonts w:hint="default"/>
+      </w:rPr>
+    </w:lvl>
+    <w:lvl w:ilvl="7">
+      <w:start w:val="1"/>
+      <w:numFmt w:val="lowerLetter"/>
+      <w:lvlText w:val="%8."/>
+      <w:lvlJc w:val="left"/>
+      <w:pPr>
+        <w:ind w:left="2880" w:hanging="360"/>
+      </w:pPr>
+      <w:rPr>
+        <w:rFonts w:hint="default"/>
+      </w:rPr>
+    </w:lvl>
+    <w:lvl w:ilvl="8">
+      <w:start w:val="1"/>
+      <w:numFmt w:val="lowerRoman"/>
+      <w:lvlText w:val="%9."/>
+      <w:lvlJc w:val="left"/>
+      <w:pPr>
+        <w:ind w:left="3240" w:hanging="360"/>
+      </w:pPr>
+      <w:rPr>
+        <w:rFonts w:hint="default"/>
+      </w:rPr>
+    </w:lvl>
+  </w:abstractNum>
+  <w:abstractNum w:abstractNumId="7" w15:restartNumberingAfterBreak="0">
     <w:nsid w:val="2E0C3BF1"/>
     <w:multiLevelType w:val="hybridMultilevel"/>
     <w:tmpl w:val="B2D2A6AC"/>
@@ -16011,7 +18075,7 @@
       </w:pPr>
     </w:lvl>
   </w:abstractNum>
-  <w:abstractNum w:abstractNumId="5" w15:restartNumberingAfterBreak="0">
+  <w:abstractNum w:abstractNumId="8" w15:restartNumberingAfterBreak="0">
     <w:nsid w:val="2EC74C4D"/>
     <w:multiLevelType w:val="hybridMultilevel"/>
     <w:tmpl w:val="D098DCB6"/>
@@ -16124,7 +18188,7 @@
       </w:rPr>
     </w:lvl>
   </w:abstractNum>
-  <w:abstractNum w:abstractNumId="6" w15:restartNumberingAfterBreak="0">
+  <w:abstractNum w:abstractNumId="9" w15:restartNumberingAfterBreak="0">
     <w:nsid w:val="301727C2"/>
     <w:multiLevelType w:val="multilevel"/>
     <w:tmpl w:val="05643B00"/>
@@ -16237,7 +18301,7 @@
       </w:rPr>
     </w:lvl>
   </w:abstractNum>
-  <w:abstractNum w:abstractNumId="7" w15:restartNumberingAfterBreak="0">
+  <w:abstractNum w:abstractNumId="10" w15:restartNumberingAfterBreak="0">
     <w:nsid w:val="320E0297"/>
     <w:multiLevelType w:val="hybridMultilevel"/>
     <w:tmpl w:val="E65840C4"/>
@@ -16350,7 +18414,7 @@
       </w:rPr>
     </w:lvl>
   </w:abstractNum>
-  <w:abstractNum w:abstractNumId="8" w15:restartNumberingAfterBreak="0">
+  <w:abstractNum w:abstractNumId="11" w15:restartNumberingAfterBreak="0">
     <w:nsid w:val="38DA4E8B"/>
     <w:multiLevelType w:val="hybridMultilevel"/>
     <w:tmpl w:val="E6B672CC"/>
@@ -16439,7 +18503,7 @@
       </w:pPr>
     </w:lvl>
   </w:abstractNum>
-  <w:abstractNum w:abstractNumId="9" w15:restartNumberingAfterBreak="0">
+  <w:abstractNum w:abstractNumId="12" w15:restartNumberingAfterBreak="0">
     <w:nsid w:val="41576D4B"/>
     <w:multiLevelType w:val="multilevel"/>
     <w:tmpl w:val="68EEE1E0"/>
@@ -16552,7 +18616,7 @@
       </w:rPr>
     </w:lvl>
   </w:abstractNum>
-  <w:abstractNum w:abstractNumId="10" w15:restartNumberingAfterBreak="0">
+  <w:abstractNum w:abstractNumId="13" w15:restartNumberingAfterBreak="0">
     <w:nsid w:val="44082E1C"/>
     <w:multiLevelType w:val="multilevel"/>
     <w:tmpl w:val="48DECE5C"/>
@@ -16689,7 +18753,7 @@
       </w:rPr>
     </w:lvl>
   </w:abstractNum>
-  <w:abstractNum w:abstractNumId="11" w15:restartNumberingAfterBreak="0">
+  <w:abstractNum w:abstractNumId="14" w15:restartNumberingAfterBreak="0">
     <w:nsid w:val="45354271"/>
     <w:multiLevelType w:val="hybridMultilevel"/>
     <w:tmpl w:val="7730014E"/>
@@ -16802,7 +18866,7 @@
       </w:rPr>
     </w:lvl>
   </w:abstractNum>
-  <w:abstractNum w:abstractNumId="12" w15:restartNumberingAfterBreak="0">
+  <w:abstractNum w:abstractNumId="15" w15:restartNumberingAfterBreak="0">
     <w:nsid w:val="475D743E"/>
     <w:multiLevelType w:val="multilevel"/>
     <w:tmpl w:val="CC1A9A2C"/>
@@ -16926,7 +18990,7 @@
       </w:rPr>
     </w:lvl>
   </w:abstractNum>
-  <w:abstractNum w:abstractNumId="13" w15:restartNumberingAfterBreak="0">
+  <w:abstractNum w:abstractNumId="16" w15:restartNumberingAfterBreak="0">
     <w:nsid w:val="49214C45"/>
     <w:multiLevelType w:val="hybridMultilevel"/>
     <w:tmpl w:val="6D36356C"/>
@@ -17015,7 +19079,7 @@
       </w:pPr>
     </w:lvl>
   </w:abstractNum>
-  <w:abstractNum w:abstractNumId="14" w15:restartNumberingAfterBreak="0">
+  <w:abstractNum w:abstractNumId="17" w15:restartNumberingAfterBreak="0">
     <w:nsid w:val="51613292"/>
     <w:multiLevelType w:val="hybridMultilevel"/>
     <w:tmpl w:val="6FB83F1A"/>
@@ -17128,7 +19192,7 @@
       </w:rPr>
     </w:lvl>
   </w:abstractNum>
-  <w:abstractNum w:abstractNumId="15" w15:restartNumberingAfterBreak="0">
+  <w:abstractNum w:abstractNumId="18" w15:restartNumberingAfterBreak="0">
     <w:nsid w:val="56B51398"/>
     <w:multiLevelType w:val="hybridMultilevel"/>
     <w:tmpl w:val="10B412FC"/>
@@ -17217,7 +19281,7 @@
       </w:pPr>
     </w:lvl>
   </w:abstractNum>
-  <w:abstractNum w:abstractNumId="16" w15:restartNumberingAfterBreak="0">
+  <w:abstractNum w:abstractNumId="19" w15:restartNumberingAfterBreak="0">
     <w:nsid w:val="599313E6"/>
     <w:multiLevelType w:val="multilevel"/>
     <w:tmpl w:val="19287E48"/>
@@ -17330,7 +19394,7 @@
       </w:rPr>
     </w:lvl>
   </w:abstractNum>
-  <w:abstractNum w:abstractNumId="17" w15:restartNumberingAfterBreak="0">
+  <w:abstractNum w:abstractNumId="20" w15:restartNumberingAfterBreak="0">
     <w:nsid w:val="5AA41DC2"/>
     <w:multiLevelType w:val="hybridMultilevel"/>
     <w:tmpl w:val="5F06F1A4"/>
@@ -17419,7 +19483,7 @@
       </w:pPr>
     </w:lvl>
   </w:abstractNum>
-  <w:abstractNum w:abstractNumId="18" w15:restartNumberingAfterBreak="0">
+  <w:abstractNum w:abstractNumId="21" w15:restartNumberingAfterBreak="0">
     <w:nsid w:val="5BDC440F"/>
     <w:multiLevelType w:val="hybridMultilevel"/>
     <w:tmpl w:val="50821B02"/>
@@ -17532,7 +19596,7 @@
       </w:rPr>
     </w:lvl>
   </w:abstractNum>
-  <w:abstractNum w:abstractNumId="19" w15:restartNumberingAfterBreak="0">
+  <w:abstractNum w:abstractNumId="22" w15:restartNumberingAfterBreak="0">
     <w:nsid w:val="5EDC5B2A"/>
     <w:multiLevelType w:val="hybridMultilevel"/>
     <w:tmpl w:val="D45C61F6"/>
@@ -17645,7 +19709,269 @@
       </w:rPr>
     </w:lvl>
   </w:abstractNum>
-  <w:abstractNum w:abstractNumId="20" w15:restartNumberingAfterBreak="0">
+  <w:abstractNum w:abstractNumId="23" w15:restartNumberingAfterBreak="0">
+    <w:nsid w:val="60B960C5"/>
+    <w:multiLevelType w:val="multilevel"/>
+    <w:tmpl w:val="40FA2D28"/>
+    <w:lvl w:ilvl="0">
+      <w:start w:val="1"/>
+      <w:numFmt w:val="bullet"/>
+      <w:lvlText w:val=""/>
+      <w:lvlJc w:val="left"/>
+      <w:pPr>
+        <w:tabs>
+          <w:tab w:val="num" w:pos="720"/>
+        </w:tabs>
+        <w:ind w:left="720" w:hanging="360"/>
+      </w:pPr>
+      <w:rPr>
+        <w:rFonts w:ascii="Symbol" w:hAnsi="Symbol" w:hint="default"/>
+        <w:sz w:val="20"/>
+      </w:rPr>
+    </w:lvl>
+    <w:lvl w:ilvl="1" w:tentative="1">
+      <w:start w:val="1"/>
+      <w:numFmt w:val="bullet"/>
+      <w:lvlText w:val=""/>
+      <w:lvlJc w:val="left"/>
+      <w:pPr>
+        <w:tabs>
+          <w:tab w:val="num" w:pos="1440"/>
+        </w:tabs>
+        <w:ind w:left="1440" w:hanging="360"/>
+      </w:pPr>
+      <w:rPr>
+        <w:rFonts w:ascii="Symbol" w:hAnsi="Symbol" w:hint="default"/>
+        <w:sz w:val="20"/>
+      </w:rPr>
+    </w:lvl>
+    <w:lvl w:ilvl="2" w:tentative="1">
+      <w:start w:val="1"/>
+      <w:numFmt w:val="bullet"/>
+      <w:lvlText w:val=""/>
+      <w:lvlJc w:val="left"/>
+      <w:pPr>
+        <w:tabs>
+          <w:tab w:val="num" w:pos="2160"/>
+        </w:tabs>
+        <w:ind w:left="2160" w:hanging="360"/>
+      </w:pPr>
+      <w:rPr>
+        <w:rFonts w:ascii="Symbol" w:hAnsi="Symbol" w:hint="default"/>
+        <w:sz w:val="20"/>
+      </w:rPr>
+    </w:lvl>
+    <w:lvl w:ilvl="3" w:tentative="1">
+      <w:start w:val="1"/>
+      <w:numFmt w:val="bullet"/>
+      <w:lvlText w:val=""/>
+      <w:lvlJc w:val="left"/>
+      <w:pPr>
+        <w:tabs>
+          <w:tab w:val="num" w:pos="2880"/>
+        </w:tabs>
+        <w:ind w:left="2880" w:hanging="360"/>
+      </w:pPr>
+      <w:rPr>
+        <w:rFonts w:ascii="Symbol" w:hAnsi="Symbol" w:hint="default"/>
+        <w:sz w:val="20"/>
+      </w:rPr>
+    </w:lvl>
+    <w:lvl w:ilvl="4" w:tentative="1">
+      <w:start w:val="1"/>
+      <w:numFmt w:val="bullet"/>
+      <w:lvlText w:val=""/>
+      <w:lvlJc w:val="left"/>
+      <w:pPr>
+        <w:tabs>
+          <w:tab w:val="num" w:pos="3600"/>
+        </w:tabs>
+        <w:ind w:left="3600" w:hanging="360"/>
+      </w:pPr>
+      <w:rPr>
+        <w:rFonts w:ascii="Symbol" w:hAnsi="Symbol" w:hint="default"/>
+        <w:sz w:val="20"/>
+      </w:rPr>
+    </w:lvl>
+    <w:lvl w:ilvl="5" w:tentative="1">
+      <w:start w:val="1"/>
+      <w:numFmt w:val="bullet"/>
+      <w:lvlText w:val=""/>
+      <w:lvlJc w:val="left"/>
+      <w:pPr>
+        <w:tabs>
+          <w:tab w:val="num" w:pos="4320"/>
+        </w:tabs>
+        <w:ind w:left="4320" w:hanging="360"/>
+      </w:pPr>
+      <w:rPr>
+        <w:rFonts w:ascii="Symbol" w:hAnsi="Symbol" w:hint="default"/>
+        <w:sz w:val="20"/>
+      </w:rPr>
+    </w:lvl>
+    <w:lvl w:ilvl="6" w:tentative="1">
+      <w:start w:val="1"/>
+      <w:numFmt w:val="bullet"/>
+      <w:lvlText w:val=""/>
+      <w:lvlJc w:val="left"/>
+      <w:pPr>
+        <w:tabs>
+          <w:tab w:val="num" w:pos="5040"/>
+        </w:tabs>
+        <w:ind w:left="5040" w:hanging="360"/>
+      </w:pPr>
+      <w:rPr>
+        <w:rFonts w:ascii="Symbol" w:hAnsi="Symbol" w:hint="default"/>
+        <w:sz w:val="20"/>
+      </w:rPr>
+    </w:lvl>
+    <w:lvl w:ilvl="7" w:tentative="1">
+      <w:start w:val="1"/>
+      <w:numFmt w:val="bullet"/>
+      <w:lvlText w:val=""/>
+      <w:lvlJc w:val="left"/>
+      <w:pPr>
+        <w:tabs>
+          <w:tab w:val="num" w:pos="5760"/>
+        </w:tabs>
+        <w:ind w:left="5760" w:hanging="360"/>
+      </w:pPr>
+      <w:rPr>
+        <w:rFonts w:ascii="Symbol" w:hAnsi="Symbol" w:hint="default"/>
+        <w:sz w:val="20"/>
+      </w:rPr>
+    </w:lvl>
+    <w:lvl w:ilvl="8" w:tentative="1">
+      <w:start w:val="1"/>
+      <w:numFmt w:val="bullet"/>
+      <w:lvlText w:val=""/>
+      <w:lvlJc w:val="left"/>
+      <w:pPr>
+        <w:tabs>
+          <w:tab w:val="num" w:pos="6480"/>
+        </w:tabs>
+        <w:ind w:left="6480" w:hanging="360"/>
+      </w:pPr>
+      <w:rPr>
+        <w:rFonts w:ascii="Symbol" w:hAnsi="Symbol" w:hint="default"/>
+        <w:sz w:val="20"/>
+      </w:rPr>
+    </w:lvl>
+  </w:abstractNum>
+  <w:abstractNum w:abstractNumId="24" w15:restartNumberingAfterBreak="0">
+    <w:nsid w:val="646E2A42"/>
+    <w:multiLevelType w:val="hybridMultilevel"/>
+    <w:tmpl w:val="A4AA8688"/>
+    <w:lvl w:ilvl="0" w:tplc="04090001">
+      <w:start w:val="1"/>
+      <w:numFmt w:val="bullet"/>
+      <w:lvlText w:val=""/>
+      <w:lvlJc w:val="left"/>
+      <w:pPr>
+        <w:ind w:left="720" w:hanging="360"/>
+      </w:pPr>
+      <w:rPr>
+        <w:rFonts w:ascii="Symbol" w:hAnsi="Symbol" w:hint="default"/>
+      </w:rPr>
+    </w:lvl>
+    <w:lvl w:ilvl="1" w:tplc="04090003" w:tentative="1">
+      <w:start w:val="1"/>
+      <w:numFmt w:val="bullet"/>
+      <w:lvlText w:val="o"/>
+      <w:lvlJc w:val="left"/>
+      <w:pPr>
+        <w:ind w:left="1440" w:hanging="360"/>
+      </w:pPr>
+      <w:rPr>
+        <w:rFonts w:ascii="Courier New" w:hAnsi="Courier New" w:cs="Courier New" w:hint="default"/>
+      </w:rPr>
+    </w:lvl>
+    <w:lvl w:ilvl="2" w:tplc="04090005" w:tentative="1">
+      <w:start w:val="1"/>
+      <w:numFmt w:val="bullet"/>
+      <w:lvlText w:val=""/>
+      <w:lvlJc w:val="left"/>
+      <w:pPr>
+        <w:ind w:left="2160" w:hanging="360"/>
+      </w:pPr>
+      <w:rPr>
+        <w:rFonts w:ascii="Wingdings" w:hAnsi="Wingdings" w:hint="default"/>
+      </w:rPr>
+    </w:lvl>
+    <w:lvl w:ilvl="3" w:tplc="04090001" w:tentative="1">
+      <w:start w:val="1"/>
+      <w:numFmt w:val="bullet"/>
+      <w:lvlText w:val=""/>
+      <w:lvlJc w:val="left"/>
+      <w:pPr>
+        <w:ind w:left="2880" w:hanging="360"/>
+      </w:pPr>
+      <w:rPr>
+        <w:rFonts w:ascii="Symbol" w:hAnsi="Symbol" w:hint="default"/>
+      </w:rPr>
+    </w:lvl>
+    <w:lvl w:ilvl="4" w:tplc="04090003" w:tentative="1">
+      <w:start w:val="1"/>
+      <w:numFmt w:val="bullet"/>
+      <w:lvlText w:val="o"/>
+      <w:lvlJc w:val="left"/>
+      <w:pPr>
+        <w:ind w:left="3600" w:hanging="360"/>
+      </w:pPr>
+      <w:rPr>
+        <w:rFonts w:ascii="Courier New" w:hAnsi="Courier New" w:cs="Courier New" w:hint="default"/>
+      </w:rPr>
+    </w:lvl>
+    <w:lvl w:ilvl="5" w:tplc="04090005" w:tentative="1">
+      <w:start w:val="1"/>
+      <w:numFmt w:val="bullet"/>
+      <w:lvlText w:val=""/>
+      <w:lvlJc w:val="left"/>
+      <w:pPr>
+        <w:ind w:left="4320" w:hanging="360"/>
+      </w:pPr>
+      <w:rPr>
+        <w:rFonts w:ascii="Wingdings" w:hAnsi="Wingdings" w:hint="default"/>
+      </w:rPr>
+    </w:lvl>
+    <w:lvl w:ilvl="6" w:tplc="04090001" w:tentative="1">
+      <w:start w:val="1"/>
+      <w:numFmt w:val="bullet"/>
+      <w:lvlText w:val=""/>
+      <w:lvlJc w:val="left"/>
+      <w:pPr>
+        <w:ind w:left="5040" w:hanging="360"/>
+      </w:pPr>
+      <w:rPr>
+        <w:rFonts w:ascii="Symbol" w:hAnsi="Symbol" w:hint="default"/>
+      </w:rPr>
+    </w:lvl>
+    <w:lvl w:ilvl="7" w:tplc="04090003" w:tentative="1">
+      <w:start w:val="1"/>
+      <w:numFmt w:val="bullet"/>
+      <w:lvlText w:val="o"/>
+      <w:lvlJc w:val="left"/>
+      <w:pPr>
+        <w:ind w:left="5760" w:hanging="360"/>
+      </w:pPr>
+      <w:rPr>
+        <w:rFonts w:ascii="Courier New" w:hAnsi="Courier New" w:cs="Courier New" w:hint="default"/>
+      </w:rPr>
+    </w:lvl>
+    <w:lvl w:ilvl="8" w:tplc="04090005" w:tentative="1">
+      <w:start w:val="1"/>
+      <w:numFmt w:val="bullet"/>
+      <w:lvlText w:val=""/>
+      <w:lvlJc w:val="left"/>
+      <w:pPr>
+        <w:ind w:left="6480" w:hanging="360"/>
+      </w:pPr>
+      <w:rPr>
+        <w:rFonts w:ascii="Wingdings" w:hAnsi="Wingdings" w:hint="default"/>
+      </w:rPr>
+    </w:lvl>
+  </w:abstractNum>
+  <w:abstractNum w:abstractNumId="25" w15:restartNumberingAfterBreak="0">
     <w:nsid w:val="6F6A7E49"/>
     <w:multiLevelType w:val="hybridMultilevel"/>
     <w:tmpl w:val="35CA1486"/>
@@ -17758,7 +20084,7 @@
       </w:rPr>
     </w:lvl>
   </w:abstractNum>
-  <w:abstractNum w:abstractNumId="21" w15:restartNumberingAfterBreak="0">
+  <w:abstractNum w:abstractNumId="26" w15:restartNumberingAfterBreak="0">
     <w:nsid w:val="7382032C"/>
     <w:multiLevelType w:val="hybridMultilevel"/>
     <w:tmpl w:val="0DB67EC0"/>
@@ -17847,7 +20173,7 @@
       </w:pPr>
     </w:lvl>
   </w:abstractNum>
-  <w:abstractNum w:abstractNumId="22" w15:restartNumberingAfterBreak="0">
+  <w:abstractNum w:abstractNumId="27" w15:restartNumberingAfterBreak="0">
     <w:nsid w:val="7E78137A"/>
     <w:multiLevelType w:val="hybridMultilevel"/>
     <w:tmpl w:val="1304BD8C"/>
@@ -17960,7 +20286,7 @@
       </w:rPr>
     </w:lvl>
   </w:abstractNum>
-  <w:abstractNum w:abstractNumId="23" w15:restartNumberingAfterBreak="0">
+  <w:abstractNum w:abstractNumId="28" w15:restartNumberingAfterBreak="0">
     <w:nsid w:val="7FCD2F0D"/>
     <w:multiLevelType w:val="hybridMultilevel"/>
     <w:tmpl w:val="C57251BE"/>
@@ -18077,73 +20403,88 @@
     <w:abstractNumId w:val="1"/>
   </w:num>
   <w:num w:numId="2">
-    <w:abstractNumId w:val="23"/>
+    <w:abstractNumId w:val="28"/>
   </w:num>
   <w:num w:numId="3">
     <w:abstractNumId w:val="0"/>
   </w:num>
   <w:num w:numId="4">
-    <w:abstractNumId w:val="20"/>
+    <w:abstractNumId w:val="25"/>
   </w:num>
   <w:num w:numId="5">
+    <w:abstractNumId w:val="21"/>
+  </w:num>
+  <w:num w:numId="6">
+    <w:abstractNumId w:val="17"/>
+  </w:num>
+  <w:num w:numId="7">
+    <w:abstractNumId w:val="8"/>
+  </w:num>
+  <w:num w:numId="8">
+    <w:abstractNumId w:val="10"/>
+  </w:num>
+  <w:num w:numId="9">
+    <w:abstractNumId w:val="27"/>
+  </w:num>
+  <w:num w:numId="10">
+    <w:abstractNumId w:val="15"/>
+  </w:num>
+  <w:num w:numId="11">
+    <w:abstractNumId w:val="26"/>
+  </w:num>
+  <w:num w:numId="12">
+    <w:abstractNumId w:val="11"/>
+  </w:num>
+  <w:num w:numId="13">
     <w:abstractNumId w:val="18"/>
   </w:num>
-  <w:num w:numId="6">
-    <w:abstractNumId w:val="14"/>
+  <w:num w:numId="14">
+    <w:abstractNumId w:val="19"/>
   </w:num>
-  <w:num w:numId="7">
-    <w:abstractNumId w:val="5"/>
-  </w:num>
-  <w:num w:numId="8">
-    <w:abstractNumId w:val="7"/>
-  </w:num>
-  <w:num w:numId="9">
-    <w:abstractNumId w:val="22"/>
-  </w:num>
-  <w:num w:numId="10">
-    <w:abstractNumId w:val="12"/>
-  </w:num>
-  <w:num w:numId="11">
-    <w:abstractNumId w:val="21"/>
-  </w:num>
-  <w:num w:numId="12">
-    <w:abstractNumId w:val="8"/>
-  </w:num>
-  <w:num w:numId="13">
-    <w:abstractNumId w:val="15"/>
-  </w:num>
-  <w:num w:numId="14">
+  <w:num w:numId="15">
     <w:abstractNumId w:val="16"/>
   </w:num>
-  <w:num w:numId="15">
+  <w:num w:numId="16">
     <w:abstractNumId w:val="13"/>
   </w:num>
-  <w:num w:numId="16">
-    <w:abstractNumId w:val="10"/>
-  </w:num>
   <w:num w:numId="17">
-    <w:abstractNumId w:val="6"/>
+    <w:abstractNumId w:val="9"/>
   </w:num>
   <w:num w:numId="18">
     <w:abstractNumId w:val="2"/>
   </w:num>
   <w:num w:numId="19">
-    <w:abstractNumId w:val="11"/>
+    <w:abstractNumId w:val="14"/>
   </w:num>
   <w:num w:numId="20">
-    <w:abstractNumId w:val="19"/>
+    <w:abstractNumId w:val="22"/>
   </w:num>
   <w:num w:numId="21">
-    <w:abstractNumId w:val="4"/>
+    <w:abstractNumId w:val="7"/>
   </w:num>
   <w:num w:numId="22">
     <w:abstractNumId w:val="3"/>
   </w:num>
   <w:num w:numId="23">
-    <w:abstractNumId w:val="9"/>
+    <w:abstractNumId w:val="12"/>
   </w:num>
   <w:num w:numId="24">
-    <w:abstractNumId w:val="17"/>
+    <w:abstractNumId w:val="20"/>
+  </w:num>
+  <w:num w:numId="25">
+    <w:abstractNumId w:val="4"/>
+  </w:num>
+  <w:num w:numId="26">
+    <w:abstractNumId w:val="5"/>
+  </w:num>
+  <w:num w:numId="27">
+    <w:abstractNumId w:val="23"/>
+  </w:num>
+  <w:num w:numId="28">
+    <w:abstractNumId w:val="24"/>
+  </w:num>
+  <w:num w:numId="29">
+    <w:abstractNumId w:val="6"/>
   </w:num>
 </w:numbering>
 </file>
@@ -18566,10 +20907,13 @@
     <w:rsid w:val="00380964"/>
     <w:pPr>
       <w:widowControl w:val="0"/>
+      <w:numPr>
+        <w:numId w:val="29"/>
+      </w:numPr>
       <w:autoSpaceDE w:val="0"/>
       <w:autoSpaceDN w:val="0"/>
       <w:spacing w:after="0" w:line="603" w:lineRule="exact"/>
-      <w:ind w:left="1372" w:right="1382"/>
+      <w:ind w:right="1382"/>
       <w:jc w:val="center"/>
       <w:outlineLvl w:val="0"/>
     </w:pPr>
@@ -18590,6 +20934,10 @@
     <w:qFormat/>
     <w:rsid w:val="00380964"/>
     <w:pPr>
+      <w:numPr>
+        <w:ilvl w:val="1"/>
+        <w:numId w:val="29"/>
+      </w:numPr>
       <w:outlineLvl w:val="1"/>
     </w:pPr>
     <w:rPr>
@@ -18598,6 +20946,31 @@
       <w:sz w:val="28"/>
       <w:szCs w:val="28"/>
       <w:lang w:val="ru-RU"/>
+    </w:rPr>
+  </w:style>
+  <w:style w:type="paragraph" w:styleId="Heading3">
+    <w:name w:val="heading 3"/>
+    <w:basedOn w:val="Normal"/>
+    <w:next w:val="Normal"/>
+    <w:link w:val="Heading3Char"/>
+    <w:uiPriority w:val="9"/>
+    <w:unhideWhenUsed/>
+    <w:qFormat/>
+    <w:rsid w:val="00FC564B"/>
+    <w:pPr>
+      <w:keepNext/>
+      <w:keepLines/>
+      <w:numPr>
+        <w:ilvl w:val="2"/>
+        <w:numId w:val="29"/>
+      </w:numPr>
+      <w:spacing w:before="40" w:after="0"/>
+      <w:outlineLvl w:val="2"/>
+    </w:pPr>
+    <w:rPr>
+      <w:rFonts w:asciiTheme="majorBidi" w:eastAsiaTheme="majorEastAsia" w:hAnsiTheme="majorBidi" w:cstheme="majorBidi"/>
+      <w:b/>
+      <w:color w:val="auto"/>
     </w:rPr>
   </w:style>
   <w:style w:type="character" w:default="1" w:styleId="DefaultParagraphFont">
@@ -18889,6 +21262,46 @@
     <w:rPr>
       <w:color w:val="auto"/>
       <w:sz w:val="20"/>
+    </w:rPr>
+  </w:style>
+  <w:style w:type="paragraph" w:styleId="NormalWeb">
+    <w:name w:val="Normal (Web)"/>
+    <w:basedOn w:val="Normal"/>
+    <w:uiPriority w:val="99"/>
+    <w:semiHidden/>
+    <w:unhideWhenUsed/>
+    <w:rsid w:val="00975437"/>
+    <w:pPr>
+      <w:spacing w:before="100" w:beforeAutospacing="1" w:after="100" w:afterAutospacing="1" w:line="240" w:lineRule="auto"/>
+      <w:jc w:val="left"/>
+    </w:pPr>
+    <w:rPr>
+      <w:rFonts w:eastAsia="Times New Roman"/>
+      <w:color w:val="auto"/>
+      <w:lang w:val="en-US" w:eastAsia="ja-JP" w:bidi="he-IL"/>
+    </w:rPr>
+  </w:style>
+  <w:style w:type="character" w:customStyle="1" w:styleId="Heading3Char">
+    <w:name w:val="Heading 3 Char"/>
+    <w:basedOn w:val="DefaultParagraphFont"/>
+    <w:link w:val="Heading3"/>
+    <w:uiPriority w:val="9"/>
+    <w:rsid w:val="00FC564B"/>
+    <w:rPr>
+      <w:rFonts w:asciiTheme="majorBidi" w:eastAsiaTheme="majorEastAsia" w:hAnsiTheme="majorBidi" w:cstheme="majorBidi"/>
+      <w:b/>
+      <w:color w:val="auto"/>
+      <w:lang w:val="bg-BG"/>
+    </w:rPr>
+  </w:style>
+  <w:style w:type="character" w:styleId="PlaceholderText">
+    <w:name w:val="Placeholder Text"/>
+    <w:basedOn w:val="DefaultParagraphFont"/>
+    <w:uiPriority w:val="99"/>
+    <w:semiHidden/>
+    <w:rsid w:val="00EB56A1"/>
+    <w:rPr>
+      <w:color w:val="808080"/>
     </w:rPr>
   </w:style>
 </w:styles>

</xml_diff>